<commit_message>
commit so many things since the first draft of the steamlit app is now ready:)
</commit_message>
<xml_diff>
--- a/Datasets/Dataset.docx
+++ b/Datasets/Dataset.docx
@@ -882,14 +882,268 @@
         <w:rPr>
           <w:lang w:bidi="fa-IR"/>
         </w:rPr>
-        <w:t>[‘</w:t>
-      </w:r>
-      <w:r>
-        <w:rPr>
-          <w:lang w:bidi="fa-IR"/>
-        </w:rPr>
-        <w:t>speed</w:t>
-      </w:r>
+        <w:t>[‘speed’]</w:t>
+      </w:r>
+    </w:p>
+    <w:p>
+      <w:pPr>
+        <w:spacing w:line="276" w:lineRule="auto"/>
+        <w:jc w:val="both"/>
+        <w:rPr>
+          <w:lang w:bidi="fa-IR"/>
+        </w:rPr>
+      </w:pPr>
+    </w:p>
+    <w:p>
+      <w:pPr>
+        <w:spacing w:line="276" w:lineRule="auto"/>
+        <w:jc w:val="both"/>
+        <w:rPr>
+          <w:lang w:bidi="fa-IR"/>
+        </w:rPr>
+      </w:pPr>
+      <w:r>
+        <w:rPr>
+          <w:lang w:bidi="fa-IR"/>
+        </w:rPr>
+        <w:t>Qualifying Results</w:t>
+      </w:r>
+    </w:p>
+    <w:p>
+      <w:pPr>
+        <w:spacing w:line="276" w:lineRule="auto"/>
+        <w:jc w:val="both"/>
+        <w:rPr>
+          <w:lang w:bidi="fa-IR"/>
+        </w:rPr>
+      </w:pPr>
+      <w:proofErr w:type="spellStart"/>
+      <w:r>
+        <w:rPr>
+          <w:lang w:bidi="fa-IR"/>
+        </w:rPr>
+        <w:t>MRData</w:t>
+      </w:r>
+      <w:proofErr w:type="spellEnd"/>
+    </w:p>
+    <w:p>
+      <w:pPr>
+        <w:spacing w:line="276" w:lineRule="auto"/>
+        <w:jc w:val="both"/>
+        <w:rPr>
+          <w:lang w:bidi="fa-IR"/>
+        </w:rPr>
+      </w:pPr>
+      <w:r>
+        <w:rPr>
+          <w:lang w:bidi="fa-IR"/>
+        </w:rPr>
+        <w:tab/>
+      </w:r>
+      <w:proofErr w:type="spellStart"/>
+      <w:r>
+        <w:rPr>
+          <w:lang w:bidi="fa-IR"/>
+        </w:rPr>
+        <w:t>RaceTable</w:t>
+      </w:r>
+      <w:proofErr w:type="spellEnd"/>
+    </w:p>
+    <w:p>
+      <w:pPr>
+        <w:spacing w:line="276" w:lineRule="auto"/>
+        <w:jc w:val="both"/>
+        <w:rPr>
+          <w:lang w:bidi="fa-IR"/>
+        </w:rPr>
+      </w:pPr>
+      <w:r>
+        <w:rPr>
+          <w:lang w:bidi="fa-IR"/>
+        </w:rPr>
+        <w:tab/>
+      </w:r>
+      <w:r>
+        <w:rPr>
+          <w:lang w:bidi="fa-IR"/>
+        </w:rPr>
+        <w:tab/>
+        <w:t>Races [{</w:t>
+      </w:r>
+    </w:p>
+    <w:p>
+      <w:pPr>
+        <w:spacing w:line="276" w:lineRule="auto"/>
+        <w:jc w:val="both"/>
+        <w:rPr>
+          <w:lang w:bidi="fa-IR"/>
+        </w:rPr>
+      </w:pPr>
+      <w:r>
+        <w:rPr>
+          <w:lang w:bidi="fa-IR"/>
+        </w:rPr>
+        <w:tab/>
+      </w:r>
+      <w:r>
+        <w:rPr>
+          <w:lang w:bidi="fa-IR"/>
+        </w:rPr>
+        <w:tab/>
+      </w:r>
+      <w:r>
+        <w:rPr>
+          <w:lang w:bidi="fa-IR"/>
+        </w:rPr>
+        <w:tab/>
+        <w:t>season</w:t>
+      </w:r>
+    </w:p>
+    <w:p>
+      <w:pPr>
+        <w:spacing w:line="276" w:lineRule="auto"/>
+        <w:jc w:val="both"/>
+        <w:rPr>
+          <w:lang w:bidi="fa-IR"/>
+        </w:rPr>
+      </w:pPr>
+      <w:r>
+        <w:rPr>
+          <w:lang w:bidi="fa-IR"/>
+        </w:rPr>
+        <w:tab/>
+      </w:r>
+      <w:r>
+        <w:rPr>
+          <w:lang w:bidi="fa-IR"/>
+        </w:rPr>
+        <w:tab/>
+      </w:r>
+      <w:r>
+        <w:rPr>
+          <w:lang w:bidi="fa-IR"/>
+        </w:rPr>
+        <w:tab/>
+        <w:t>round</w:t>
+      </w:r>
+    </w:p>
+    <w:p>
+      <w:pPr>
+        <w:spacing w:line="276" w:lineRule="auto"/>
+        <w:jc w:val="both"/>
+        <w:rPr>
+          <w:lang w:bidi="fa-IR"/>
+        </w:rPr>
+      </w:pPr>
+      <w:r>
+        <w:rPr>
+          <w:lang w:bidi="fa-IR"/>
+        </w:rPr>
+        <w:tab/>
+      </w:r>
+      <w:r>
+        <w:rPr>
+          <w:lang w:bidi="fa-IR"/>
+        </w:rPr>
+        <w:tab/>
+      </w:r>
+      <w:r>
+        <w:rPr>
+          <w:lang w:bidi="fa-IR"/>
+        </w:rPr>
+        <w:tab/>
+      </w:r>
+      <w:proofErr w:type="spellStart"/>
+      <w:r>
+        <w:rPr>
+          <w:lang w:bidi="fa-IR"/>
+        </w:rPr>
+        <w:t>raceName</w:t>
+      </w:r>
+      <w:proofErr w:type="spellEnd"/>
+    </w:p>
+    <w:p>
+      <w:pPr>
+        <w:spacing w:line="276" w:lineRule="auto"/>
+        <w:jc w:val="both"/>
+        <w:rPr>
+          <w:lang w:bidi="fa-IR"/>
+        </w:rPr>
+      </w:pPr>
+      <w:r>
+        <w:rPr>
+          <w:lang w:bidi="fa-IR"/>
+        </w:rPr>
+        <w:tab/>
+      </w:r>
+      <w:r>
+        <w:rPr>
+          <w:lang w:bidi="fa-IR"/>
+        </w:rPr>
+        <w:tab/>
+      </w:r>
+      <w:r>
+        <w:rPr>
+          <w:lang w:bidi="fa-IR"/>
+        </w:rPr>
+        <w:tab/>
+      </w:r>
+      <w:proofErr w:type="spellStart"/>
+      <w:r>
+        <w:rPr>
+          <w:lang w:bidi="fa-IR"/>
+        </w:rPr>
+        <w:t>QualifyingResults</w:t>
+      </w:r>
+      <w:proofErr w:type="spellEnd"/>
+      <w:r>
+        <w:rPr>
+          <w:lang w:bidi="fa-IR"/>
+        </w:rPr>
+        <w:t xml:space="preserve"> {[</w:t>
+      </w:r>
+    </w:p>
+    <w:p>
+      <w:pPr>
+        <w:spacing w:line="276" w:lineRule="auto"/>
+        <w:jc w:val="both"/>
+        <w:rPr>
+          <w:lang w:bidi="fa-IR"/>
+        </w:rPr>
+      </w:pPr>
+      <w:r>
+        <w:rPr>
+          <w:lang w:bidi="fa-IR"/>
+        </w:rPr>
+        <w:tab/>
+      </w:r>
+      <w:r>
+        <w:rPr>
+          <w:lang w:bidi="fa-IR"/>
+        </w:rPr>
+        <w:tab/>
+      </w:r>
+      <w:r>
+        <w:rPr>
+          <w:lang w:bidi="fa-IR"/>
+        </w:rPr>
+        <w:tab/>
+      </w:r>
+      <w:r>
+        <w:rPr>
+          <w:lang w:bidi="fa-IR"/>
+        </w:rPr>
+        <w:tab/>
+        <w:t>Driver[‘</w:t>
+      </w:r>
+      <w:proofErr w:type="spellStart"/>
+      <w:r>
+        <w:rPr>
+          <w:lang w:bidi="fa-IR"/>
+        </w:rPr>
+        <w:t>driverId</w:t>
+      </w:r>
+      <w:proofErr w:type="spellEnd"/>
       <w:r>
         <w:rPr>
           <w:lang w:bidi="fa-IR"/>
@@ -905,248 +1159,835 @@
           <w:lang w:bidi="fa-IR"/>
         </w:rPr>
       </w:pPr>
-    </w:p>
-    <w:p>
-      <w:pPr>
-        <w:spacing w:line="276" w:lineRule="auto"/>
-        <w:jc w:val="both"/>
-        <w:rPr>
-          <w:lang w:bidi="fa-IR"/>
-        </w:rPr>
-      </w:pPr>
-      <w:r>
-        <w:rPr>
-          <w:lang w:bidi="fa-IR"/>
-        </w:rPr>
-        <w:t>Qualifying Results</w:t>
-      </w:r>
-    </w:p>
-    <w:p>
-      <w:pPr>
-        <w:spacing w:line="276" w:lineRule="auto"/>
-        <w:jc w:val="both"/>
-        <w:rPr>
-          <w:lang w:bidi="fa-IR"/>
-        </w:rPr>
-      </w:pPr>
-      <w:proofErr w:type="spellStart"/>
-      <w:r>
-        <w:rPr>
-          <w:lang w:bidi="fa-IR"/>
-        </w:rPr>
-        <w:t>MRData</w:t>
-      </w:r>
-      <w:proofErr w:type="spellEnd"/>
-    </w:p>
-    <w:p>
-      <w:pPr>
-        <w:spacing w:line="276" w:lineRule="auto"/>
-        <w:jc w:val="both"/>
-        <w:rPr>
-          <w:lang w:bidi="fa-IR"/>
-        </w:rPr>
-      </w:pPr>
-      <w:r>
-        <w:rPr>
-          <w:lang w:bidi="fa-IR"/>
-        </w:rPr>
-        <w:tab/>
-      </w:r>
-      <w:proofErr w:type="spellStart"/>
-      <w:r>
-        <w:rPr>
-          <w:lang w:bidi="fa-IR"/>
-        </w:rPr>
-        <w:t>RaceTable</w:t>
-      </w:r>
-      <w:proofErr w:type="spellEnd"/>
-    </w:p>
-    <w:p>
-      <w:pPr>
-        <w:spacing w:line="276" w:lineRule="auto"/>
-        <w:jc w:val="both"/>
-        <w:rPr>
-          <w:lang w:bidi="fa-IR"/>
-        </w:rPr>
-      </w:pPr>
-      <w:r>
-        <w:rPr>
-          <w:lang w:bidi="fa-IR"/>
-        </w:rPr>
-        <w:tab/>
-      </w:r>
-      <w:r>
-        <w:rPr>
-          <w:lang w:bidi="fa-IR"/>
-        </w:rPr>
-        <w:tab/>
-        <w:t>Races [{</w:t>
-      </w:r>
-    </w:p>
-    <w:p>
-      <w:pPr>
-        <w:spacing w:line="276" w:lineRule="auto"/>
-        <w:jc w:val="both"/>
-        <w:rPr>
-          <w:lang w:bidi="fa-IR"/>
-        </w:rPr>
-      </w:pPr>
-      <w:r>
-        <w:rPr>
-          <w:lang w:bidi="fa-IR"/>
-        </w:rPr>
-        <w:tab/>
-      </w:r>
-      <w:r>
-        <w:rPr>
-          <w:lang w:bidi="fa-IR"/>
-        </w:rPr>
-        <w:tab/>
-      </w:r>
-      <w:r>
-        <w:rPr>
-          <w:lang w:bidi="fa-IR"/>
-        </w:rPr>
-        <w:tab/>
-        <w:t>season</w:t>
-      </w:r>
-    </w:p>
-    <w:p>
-      <w:pPr>
-        <w:spacing w:line="276" w:lineRule="auto"/>
-        <w:jc w:val="both"/>
-        <w:rPr>
-          <w:lang w:bidi="fa-IR"/>
-        </w:rPr>
-      </w:pPr>
-      <w:r>
-        <w:rPr>
-          <w:lang w:bidi="fa-IR"/>
-        </w:rPr>
-        <w:tab/>
-      </w:r>
-      <w:r>
-        <w:rPr>
-          <w:lang w:bidi="fa-IR"/>
-        </w:rPr>
-        <w:tab/>
-      </w:r>
-      <w:r>
-        <w:rPr>
-          <w:lang w:bidi="fa-IR"/>
-        </w:rPr>
-        <w:tab/>
-        <w:t>round</w:t>
-      </w:r>
-    </w:p>
-    <w:p>
-      <w:pPr>
-        <w:spacing w:line="276" w:lineRule="auto"/>
-        <w:jc w:val="both"/>
-        <w:rPr>
-          <w:lang w:bidi="fa-IR"/>
-        </w:rPr>
-      </w:pPr>
-      <w:r>
-        <w:rPr>
-          <w:lang w:bidi="fa-IR"/>
-        </w:rPr>
-        <w:tab/>
-      </w:r>
-      <w:r>
-        <w:rPr>
-          <w:lang w:bidi="fa-IR"/>
-        </w:rPr>
-        <w:tab/>
-      </w:r>
-      <w:r>
-        <w:rPr>
-          <w:lang w:bidi="fa-IR"/>
-        </w:rPr>
-        <w:tab/>
-      </w:r>
-      <w:proofErr w:type="spellStart"/>
-      <w:r>
-        <w:rPr>
-          <w:lang w:bidi="fa-IR"/>
-        </w:rPr>
-        <w:t>raceName</w:t>
-      </w:r>
-      <w:proofErr w:type="spellEnd"/>
-    </w:p>
-    <w:p>
-      <w:pPr>
-        <w:spacing w:line="276" w:lineRule="auto"/>
-        <w:jc w:val="both"/>
-        <w:rPr>
-          <w:lang w:bidi="fa-IR"/>
-        </w:rPr>
-      </w:pPr>
-      <w:r>
-        <w:rPr>
-          <w:lang w:bidi="fa-IR"/>
-        </w:rPr>
-        <w:tab/>
-      </w:r>
-      <w:r>
-        <w:rPr>
-          <w:lang w:bidi="fa-IR"/>
-        </w:rPr>
-        <w:tab/>
-      </w:r>
-      <w:r>
-        <w:rPr>
-          <w:lang w:bidi="fa-IR"/>
-        </w:rPr>
-        <w:tab/>
-      </w:r>
-      <w:proofErr w:type="spellStart"/>
-      <w:r>
-        <w:rPr>
-          <w:lang w:bidi="fa-IR"/>
-        </w:rPr>
-        <w:t>QualifyingResults</w:t>
-      </w:r>
-      <w:proofErr w:type="spellEnd"/>
-      <w:r>
-        <w:rPr>
-          <w:lang w:bidi="fa-IR"/>
-        </w:rPr>
-        <w:t xml:space="preserve"> {[</w:t>
-      </w:r>
-    </w:p>
-    <w:p>
-      <w:pPr>
-        <w:spacing w:line="276" w:lineRule="auto"/>
-        <w:jc w:val="both"/>
-        <w:rPr>
-          <w:lang w:bidi="fa-IR"/>
-        </w:rPr>
-      </w:pPr>
-      <w:r>
-        <w:rPr>
-          <w:lang w:bidi="fa-IR"/>
-        </w:rPr>
-        <w:tab/>
-      </w:r>
-      <w:r>
-        <w:rPr>
-          <w:lang w:bidi="fa-IR"/>
-        </w:rPr>
-        <w:tab/>
-      </w:r>
-      <w:r>
-        <w:rPr>
-          <w:lang w:bidi="fa-IR"/>
-        </w:rPr>
-        <w:tab/>
-      </w:r>
-      <w:r>
-        <w:rPr>
-          <w:lang w:bidi="fa-IR"/>
-        </w:rPr>
-        <w:tab/>
-        <w:t>Driver[‘</w:t>
+      <w:r>
+        <w:rPr>
+          <w:lang w:bidi="fa-IR"/>
+        </w:rPr>
+        <w:tab/>
+      </w:r>
+      <w:r>
+        <w:rPr>
+          <w:lang w:bidi="fa-IR"/>
+        </w:rPr>
+        <w:tab/>
+      </w:r>
+      <w:r>
+        <w:rPr>
+          <w:lang w:bidi="fa-IR"/>
+        </w:rPr>
+        <w:tab/>
+      </w:r>
+      <w:r>
+        <w:rPr>
+          <w:lang w:bidi="fa-IR"/>
+        </w:rPr>
+        <w:tab/>
+        <w:t>Constructor[‘</w:t>
+      </w:r>
+      <w:proofErr w:type="spellStart"/>
+      <w:r>
+        <w:rPr>
+          <w:lang w:bidi="fa-IR"/>
+        </w:rPr>
+        <w:t>constructorId</w:t>
+      </w:r>
+      <w:proofErr w:type="spellEnd"/>
+      <w:r>
+        <w:rPr>
+          <w:lang w:bidi="fa-IR"/>
+        </w:rPr>
+        <w:t>’]</w:t>
+      </w:r>
+    </w:p>
+    <w:p>
+      <w:pPr>
+        <w:spacing w:line="276" w:lineRule="auto"/>
+        <w:jc w:val="both"/>
+        <w:rPr>
+          <w:lang w:bidi="fa-IR"/>
+        </w:rPr>
+      </w:pPr>
+      <w:r>
+        <w:rPr>
+          <w:lang w:bidi="fa-IR"/>
+        </w:rPr>
+        <w:tab/>
+      </w:r>
+      <w:r>
+        <w:rPr>
+          <w:lang w:bidi="fa-IR"/>
+        </w:rPr>
+        <w:tab/>
+      </w:r>
+      <w:r>
+        <w:rPr>
+          <w:lang w:bidi="fa-IR"/>
+        </w:rPr>
+        <w:tab/>
+      </w:r>
+      <w:r>
+        <w:rPr>
+          <w:lang w:bidi="fa-IR"/>
+        </w:rPr>
+        <w:tab/>
+        <w:t>Q1</w:t>
+      </w:r>
+    </w:p>
+    <w:p>
+      <w:pPr>
+        <w:spacing w:line="276" w:lineRule="auto"/>
+        <w:jc w:val="both"/>
+        <w:rPr>
+          <w:lang w:bidi="fa-IR"/>
+        </w:rPr>
+      </w:pPr>
+      <w:r>
+        <w:rPr>
+          <w:lang w:bidi="fa-IR"/>
+        </w:rPr>
+        <w:tab/>
+      </w:r>
+      <w:r>
+        <w:rPr>
+          <w:lang w:bidi="fa-IR"/>
+        </w:rPr>
+        <w:tab/>
+      </w:r>
+      <w:r>
+        <w:rPr>
+          <w:lang w:bidi="fa-IR"/>
+        </w:rPr>
+        <w:tab/>
+      </w:r>
+      <w:r>
+        <w:rPr>
+          <w:lang w:bidi="fa-IR"/>
+        </w:rPr>
+        <w:tab/>
+        <w:t>Q2</w:t>
+      </w:r>
+    </w:p>
+    <w:p>
+      <w:pPr>
+        <w:spacing w:line="276" w:lineRule="auto"/>
+        <w:jc w:val="both"/>
+        <w:rPr>
+          <w:lang w:bidi="fa-IR"/>
+        </w:rPr>
+      </w:pPr>
+      <w:r>
+        <w:rPr>
+          <w:lang w:bidi="fa-IR"/>
+        </w:rPr>
+        <w:tab/>
+      </w:r>
+      <w:r>
+        <w:rPr>
+          <w:lang w:bidi="fa-IR"/>
+        </w:rPr>
+        <w:tab/>
+      </w:r>
+      <w:r>
+        <w:rPr>
+          <w:lang w:bidi="fa-IR"/>
+        </w:rPr>
+        <w:tab/>
+      </w:r>
+      <w:r>
+        <w:rPr>
+          <w:lang w:bidi="fa-IR"/>
+        </w:rPr>
+        <w:tab/>
+        <w:t>Q3</w:t>
+      </w:r>
+    </w:p>
+    <w:p>
+      <w:pPr>
+        <w:spacing w:line="276" w:lineRule="auto"/>
+        <w:jc w:val="both"/>
+        <w:rPr>
+          <w:lang w:bidi="fa-IR"/>
+        </w:rPr>
+      </w:pPr>
+    </w:p>
+    <w:p>
+      <w:pPr>
+        <w:spacing w:line="276" w:lineRule="auto"/>
+        <w:jc w:val="both"/>
+        <w:rPr>
+          <w:lang w:bidi="fa-IR"/>
+        </w:rPr>
+      </w:pPr>
+    </w:p>
+    <w:p>
+      <w:pPr>
+        <w:spacing w:line="276" w:lineRule="auto"/>
+        <w:jc w:val="both"/>
+        <w:rPr>
+          <w:lang w:bidi="fa-IR"/>
+        </w:rPr>
+      </w:pPr>
+    </w:p>
+    <w:p>
+      <w:pPr>
+        <w:spacing w:line="276" w:lineRule="auto"/>
+        <w:jc w:val="both"/>
+        <w:rPr>
+          <w:lang w:bidi="fa-IR"/>
+        </w:rPr>
+      </w:pPr>
+    </w:p>
+    <w:p>
+      <w:pPr>
+        <w:spacing w:line="276" w:lineRule="auto"/>
+        <w:jc w:val="both"/>
+        <w:rPr>
+          <w:lang w:bidi="fa-IR"/>
+        </w:rPr>
+      </w:pPr>
+    </w:p>
+    <w:p>
+      <w:pPr>
+        <w:spacing w:line="276" w:lineRule="auto"/>
+        <w:jc w:val="both"/>
+        <w:rPr>
+          <w:lang w:bidi="fa-IR"/>
+        </w:rPr>
+      </w:pPr>
+      <w:r>
+        <w:rPr>
+          <w:lang w:bidi="fa-IR"/>
+        </w:rPr>
+        <w:lastRenderedPageBreak/>
+        <w:t>Link to the data</w:t>
+      </w:r>
+    </w:p>
+    <w:p>
+      <w:pPr>
+        <w:spacing w:line="276" w:lineRule="auto"/>
+        <w:jc w:val="both"/>
+        <w:rPr>
+          <w:lang w:bidi="fa-IR"/>
+        </w:rPr>
+      </w:pPr>
+      <w:hyperlink r:id="rId5" w:history="1">
+        <w:r>
+          <w:rPr>
+            <w:rStyle w:val="Hyperlink"/>
+            <w:lang w:bidi="fa-IR"/>
+          </w:rPr>
+          <w:t>https://www.kaggle.com/datasets/rohanrao/formula-1-world-championship-1950-2020</w:t>
+        </w:r>
+      </w:hyperlink>
+    </w:p>
+    <w:p>
+      <w:pPr>
+        <w:spacing w:line="276" w:lineRule="auto"/>
+        <w:jc w:val="both"/>
+        <w:rPr>
+          <w:lang w:bidi="fa-IR"/>
+        </w:rPr>
+      </w:pPr>
+      <w:hyperlink r:id="rId6" w:history="1">
+        <w:r>
+          <w:rPr>
+            <w:rStyle w:val="Hyperlink"/>
+            <w:lang w:bidi="fa-IR"/>
+          </w:rPr>
+          <w:t>https://www.kaggle.com/datasets/jtrotman/formula-1-race-data</w:t>
+        </w:r>
+      </w:hyperlink>
+    </w:p>
+    <w:p>
+      <w:pPr>
+        <w:spacing w:line="276" w:lineRule="auto"/>
+        <w:jc w:val="both"/>
+        <w:rPr>
+          <w:lang w:bidi="fa-IR"/>
+        </w:rPr>
+      </w:pPr>
+      <w:hyperlink r:id="rId7" w:history="1">
+        <w:r>
+          <w:rPr>
+            <w:rStyle w:val="Hyperlink"/>
+            <w:lang w:bidi="fa-IR"/>
+          </w:rPr>
+          <w:t>https://www.kaggle.com/datasets/muhammadehsan02/formula-1-world-championship-history-1950-2024</w:t>
+        </w:r>
+      </w:hyperlink>
+    </w:p>
+    <w:p>
+      <w:pPr>
+        <w:spacing w:line="276" w:lineRule="auto"/>
+        <w:jc w:val="both"/>
+        <w:rPr>
+          <w:lang w:bidi="fa-IR"/>
+        </w:rPr>
+      </w:pPr>
+    </w:p>
+    <w:p>
+      <w:pPr>
+        <w:spacing w:line="276" w:lineRule="auto"/>
+        <w:jc w:val="both"/>
+        <w:rPr>
+          <w:lang w:bidi="fa-IR"/>
+        </w:rPr>
+      </w:pPr>
+      <w:r>
+        <w:rPr>
+          <w:lang w:bidi="fa-IR"/>
+        </w:rPr>
+        <w:t>pitstop</w:t>
+      </w:r>
+    </w:p>
+    <w:p>
+      <w:pPr>
+        <w:spacing w:line="276" w:lineRule="auto"/>
+        <w:jc w:val="both"/>
+        <w:rPr>
+          <w:lang w:bidi="fa-IR"/>
+        </w:rPr>
+      </w:pPr>
+      <w:hyperlink r:id="rId8" w:history="1">
+        <w:r>
+          <w:rPr>
+            <w:rStyle w:val="Hyperlink"/>
+            <w:lang w:bidi="fa-IR"/>
+          </w:rPr>
+          <w:t>https://www.kaggle.com/code/sevrussnape/data-analytics-project#4.-Pit-Stop-Impact-Analysis</w:t>
+        </w:r>
+      </w:hyperlink>
+    </w:p>
+    <w:p>
+      <w:pPr>
+        <w:spacing w:line="276" w:lineRule="auto"/>
+        <w:jc w:val="both"/>
+        <w:rPr>
+          <w:lang w:bidi="fa-IR"/>
+        </w:rPr>
+      </w:pPr>
+      <w:r>
+        <w:rPr>
+          <w:lang w:bidi="fa-IR"/>
+        </w:rPr>
+        <w:t>classifier</w:t>
+      </w:r>
+    </w:p>
+    <w:p>
+      <w:pPr>
+        <w:spacing w:line="276" w:lineRule="auto"/>
+        <w:jc w:val="both"/>
+        <w:rPr>
+          <w:lang w:bidi="fa-IR"/>
+        </w:rPr>
+      </w:pPr>
+      <w:hyperlink r:id="rId9" w:history="1">
+        <w:r>
+          <w:rPr>
+            <w:rStyle w:val="Hyperlink"/>
+            <w:lang w:bidi="fa-IR"/>
+          </w:rPr>
+          <w:t>https://www.kaggle.com/code/anandaramg/f1-champ-eda-classification-100-accuracy</w:t>
+        </w:r>
+      </w:hyperlink>
+    </w:p>
+    <w:p>
+      <w:pPr>
+        <w:spacing w:line="276" w:lineRule="auto"/>
+        <w:jc w:val="both"/>
+        <w:rPr>
+          <w:lang w:bidi="fa-IR"/>
+        </w:rPr>
+      </w:pPr>
+      <w:r>
+        <w:rPr>
+          <w:lang w:bidi="fa-IR"/>
+        </w:rPr>
+        <w:t>pitstop</w:t>
+      </w:r>
+    </w:p>
+    <w:p>
+      <w:pPr>
+        <w:spacing w:line="276" w:lineRule="auto"/>
+        <w:jc w:val="both"/>
+        <w:rPr>
+          <w:lang w:bidi="fa-IR"/>
+        </w:rPr>
+      </w:pPr>
+      <w:hyperlink r:id="rId10" w:history="1">
+        <w:r>
+          <w:rPr>
+            <w:rStyle w:val="Hyperlink"/>
+            <w:lang w:bidi="fa-IR"/>
+          </w:rPr>
+          <w:t>https://www.kaggle.com/code/kevinkwan/formula-1-pit-stops-analysis#Total-Time-in-the-Pit-Lane</w:t>
+        </w:r>
+      </w:hyperlink>
+    </w:p>
+    <w:p>
+      <w:pPr>
+        <w:spacing w:line="276" w:lineRule="auto"/>
+        <w:jc w:val="both"/>
+        <w:rPr>
+          <w:lang w:bidi="fa-IR"/>
+        </w:rPr>
+      </w:pPr>
+      <w:r>
+        <w:rPr>
+          <w:lang w:bidi="fa-IR"/>
+        </w:rPr>
+        <w:t>lap time</w:t>
+      </w:r>
+    </w:p>
+    <w:p>
+      <w:pPr>
+        <w:spacing w:line="276" w:lineRule="auto"/>
+        <w:jc w:val="both"/>
+        <w:rPr>
+          <w:lang w:bidi="fa-IR"/>
+        </w:rPr>
+      </w:pPr>
+      <w:hyperlink r:id="rId11" w:history="1">
+        <w:r>
+          <w:rPr>
+            <w:rStyle w:val="Hyperlink"/>
+            <w:lang w:bidi="fa-IR"/>
+          </w:rPr>
+          <w:t>https://www.kaggle.com/code/kevinkwan/formula-1-lap-time-analysis</w:t>
+        </w:r>
+      </w:hyperlink>
+    </w:p>
+    <w:p>
+      <w:pPr>
+        <w:spacing w:line="276" w:lineRule="auto"/>
+        <w:jc w:val="both"/>
+        <w:rPr>
+          <w:lang w:bidi="fa-IR"/>
+        </w:rPr>
+      </w:pPr>
+      <w:r>
+        <w:rPr>
+          <w:lang w:bidi="fa-IR"/>
+        </w:rPr>
+        <w:t>pitstop</w:t>
+      </w:r>
+    </w:p>
+    <w:p>
+      <w:pPr>
+        <w:spacing w:line="276" w:lineRule="auto"/>
+        <w:jc w:val="both"/>
+        <w:rPr>
+          <w:lang w:bidi="fa-IR"/>
+        </w:rPr>
+      </w:pPr>
+      <w:hyperlink r:id="rId12" w:history="1">
+        <w:r>
+          <w:rPr>
+            <w:rStyle w:val="Hyperlink"/>
+            <w:lang w:bidi="fa-IR"/>
+          </w:rPr>
+          <w:t>https://www.kaggle.com/code/nandumenon/pitstop-analysis-2</w:t>
+        </w:r>
+      </w:hyperlink>
+    </w:p>
+    <w:p>
+      <w:pPr>
+        <w:spacing w:line="276" w:lineRule="auto"/>
+        <w:jc w:val="both"/>
+        <w:rPr>
+          <w:lang w:bidi="fa-IR"/>
+        </w:rPr>
+      </w:pPr>
+    </w:p>
+    <w:p>
+      <w:pPr>
+        <w:spacing w:line="276" w:lineRule="auto"/>
+        <w:jc w:val="both"/>
+        <w:rPr>
+          <w:lang w:bidi="fa-IR"/>
+        </w:rPr>
+      </w:pPr>
+      <w:r>
+        <w:rPr>
+          <w:lang w:bidi="fa-IR"/>
+        </w:rPr>
+        <w:t>mechanical failures</w:t>
+      </w:r>
+    </w:p>
+    <w:p>
+      <w:pPr>
+        <w:spacing w:line="276" w:lineRule="auto"/>
+        <w:jc w:val="both"/>
+        <w:rPr>
+          <w:lang w:bidi="fa-IR"/>
+        </w:rPr>
+      </w:pPr>
+      <w:r>
+        <w:rPr>
+          <w:lang w:bidi="fa-IR"/>
+        </w:rPr>
+        <w:fldChar w:fldCharType="begin"/>
+      </w:r>
+      <w:r>
+        <w:rPr>
+          <w:lang w:bidi="fa-IR"/>
+        </w:rPr>
+        <w:instrText>HYPERLINK "</w:instrText>
+      </w:r>
+      <w:r>
+        <w:rPr>
+          <w:lang w:bidi="fa-IR"/>
+        </w:rPr>
+        <w:instrText>https://www.kaggle.com/code/samarth8/f1-mechanical-failures-and-unlucky-drivers</w:instrText>
+      </w:r>
+      <w:r>
+        <w:rPr>
+          <w:lang w:bidi="fa-IR"/>
+        </w:rPr>
+        <w:instrText>"</w:instrText>
+      </w:r>
+      <w:r>
+        <w:rPr>
+          <w:lang w:bidi="fa-IR"/>
+        </w:rPr>
+        <w:fldChar w:fldCharType="separate"/>
+      </w:r>
+      <w:r>
+        <w:rPr>
+          <w:rStyle w:val="Hyperlink"/>
+          <w:lang w:bidi="fa-IR"/>
+        </w:rPr>
+        <w:t>https://www.kaggle.com/code/samarth8/f1-mechanical-failures-and-unlucky-drivers</w:t>
+      </w:r>
+      <w:r>
+        <w:rPr>
+          <w:lang w:bidi="fa-IR"/>
+        </w:rPr>
+        <w:fldChar w:fldCharType="end"/>
+      </w:r>
+    </w:p>
+    <w:p>
+      <w:pPr>
+        <w:spacing w:line="276" w:lineRule="auto"/>
+        <w:jc w:val="both"/>
+        <w:rPr>
+          <w:lang w:bidi="fa-IR"/>
+        </w:rPr>
+      </w:pPr>
+    </w:p>
+    <w:p>
+      <w:pPr>
+        <w:spacing w:line="276" w:lineRule="auto"/>
+        <w:jc w:val="both"/>
+        <w:rPr>
+          <w:lang w:bidi="fa-IR"/>
+        </w:rPr>
+      </w:pPr>
+    </w:p>
+    <w:p>
+      <w:pPr>
+        <w:rPr>
+          <w:lang w:bidi="fa-IR"/>
+        </w:rPr>
+      </w:pPr>
+      <w:r>
+        <w:rPr>
+          <w:lang w:bidi="fa-IR"/>
+        </w:rPr>
+        <w:t xml:space="preserve">1. </w:t>
+      </w:r>
+      <w:r>
+        <w:rPr>
+          <w:b/>
+          <w:bCs/>
+          <w:lang w:bidi="fa-IR"/>
+        </w:rPr>
+        <w:t>Driver Ranking vs Year (Line Chart)</w:t>
+      </w:r>
+      <w:r>
+        <w:rPr>
+          <w:lang w:bidi="fa-IR"/>
+        </w:rPr>
+        <w:t>:</w:t>
+      </w:r>
+    </w:p>
+    <w:p>
+      <w:pPr>
+        <w:rPr>
+          <w:b/>
+          <w:bCs/>
+          <w:lang w:bidi="fa-IR"/>
+        </w:rPr>
+      </w:pPr>
+      <w:r>
+        <w:rPr>
+          <w:b/>
+          <w:bCs/>
+          <w:lang w:bidi="fa-IR"/>
+        </w:rPr>
+        <w:t>2. Points Accumulated vs Year (Line Chart or Bar Chart):</w:t>
+      </w:r>
+    </w:p>
+    <w:p>
+      <w:pPr>
+        <w:rPr>
+          <w:b/>
+          <w:bCs/>
+          <w:lang w:bidi="fa-IR"/>
+        </w:rPr>
+      </w:pPr>
+      <w:r>
+        <w:rPr>
+          <w:b/>
+          <w:bCs/>
+          <w:lang w:bidi="fa-IR"/>
+        </w:rPr>
+        <w:t>3. Wins by Driver (Bar Chart):</w:t>
+      </w:r>
+    </w:p>
+    <w:p>
+      <w:pPr>
+        <w:rPr>
+          <w:b/>
+          <w:bCs/>
+          <w:lang w:bidi="fa-IR"/>
+        </w:rPr>
+      </w:pPr>
+      <w:r>
+        <w:rPr>
+          <w:b/>
+          <w:bCs/>
+          <w:lang w:bidi="fa-IR"/>
+        </w:rPr>
+        <w:t>4. Year-by-Year Wins per Driver (Grouped Bar Chart):</w:t>
+      </w:r>
+    </w:p>
+    <w:p>
+      <w:pPr>
+        <w:rPr>
+          <w:b/>
+          <w:bCs/>
+          <w:lang w:bidi="fa-IR"/>
+        </w:rPr>
+      </w:pPr>
+      <w:r>
+        <w:rPr>
+          <w:b/>
+          <w:bCs/>
+          <w:lang w:bidi="fa-IR"/>
+        </w:rPr>
+        <w:t>5. Podium Finishes per Driver (Pie Chart or Bar Chart):</w:t>
+      </w:r>
+    </w:p>
+    <w:p>
+      <w:pPr>
+        <w:rPr>
+          <w:b/>
+          <w:bCs/>
+          <w:lang w:bidi="fa-IR"/>
+        </w:rPr>
+      </w:pPr>
+      <w:r>
+        <w:rPr>
+          <w:b/>
+          <w:bCs/>
+          <w:lang w:bidi="fa-IR"/>
+        </w:rPr>
+        <w:t>6. Driver Standings Over Time (Heatmap or Bubble Chart):</w:t>
+      </w:r>
+    </w:p>
+    <w:p>
+      <w:pPr>
+        <w:rPr>
+          <w:b/>
+          <w:bCs/>
+          <w:lang w:bidi="fa-IR"/>
+        </w:rPr>
+      </w:pPr>
+      <w:r>
+        <w:rPr>
+          <w:b/>
+          <w:bCs/>
+          <w:lang w:bidi="fa-IR"/>
+        </w:rPr>
+        <w:t>7. Average Points per Race per Driver (Bar Chart):</w:t>
+      </w:r>
+    </w:p>
+    <w:p>
+      <w:pPr>
+        <w:rPr>
+          <w:lang w:bidi="fa-IR"/>
+        </w:rPr>
+      </w:pPr>
+    </w:p>
+    <w:p>
+      <w:pPr>
+        <w:rPr>
+          <w:lang w:bidi="fa-IR"/>
+        </w:rPr>
+      </w:pPr>
+    </w:p>
+    <w:p>
+      <w:pPr>
+        <w:rPr>
+          <w:lang w:bidi="fa-IR"/>
+        </w:rPr>
+      </w:pPr>
+      <w:r>
+        <w:rPr>
+          <w:lang w:bidi="fa-IR"/>
+        </w:rPr>
+        <w:br w:type="page"/>
+      </w:r>
+    </w:p>
+    <w:p>
+      <w:pPr>
+        <w:spacing w:line="276" w:lineRule="auto"/>
+        <w:jc w:val="both"/>
+        <w:rPr>
+          <w:lang w:bidi="fa-IR"/>
+        </w:rPr>
+      </w:pPr>
+      <w:r>
+        <w:rPr>
+          <w:lang w:bidi="fa-IR"/>
+        </w:rPr>
+        <w:lastRenderedPageBreak/>
+        <w:t>Merging the data</w:t>
+      </w:r>
+    </w:p>
+    <w:p>
+      <w:pPr>
+        <w:spacing w:line="276" w:lineRule="auto"/>
+        <w:rPr>
+          <w:lang w:bidi="fa-IR"/>
+        </w:rPr>
+      </w:pPr>
+      <w:r>
+        <w:rPr>
+          <w:lang w:bidi="fa-IR"/>
+        </w:rPr>
+        <w:t xml:space="preserve">When it comes to merging these datasets, the goal is to combine relevant data from different aspects of the race (e.g., drivers, constructors, circuits, results) into a unified structure that allows for a more comprehensive analysis. Here are some strategies for merging the </w:t>
+      </w:r>
+      <w:proofErr w:type="spellStart"/>
+      <w:r>
+        <w:rPr>
+          <w:lang w:bidi="fa-IR"/>
+        </w:rPr>
+        <w:t>dataframes</w:t>
+      </w:r>
+      <w:proofErr w:type="spellEnd"/>
+      <w:r>
+        <w:rPr>
+          <w:lang w:bidi="fa-IR"/>
+        </w:rPr>
+        <w:t xml:space="preserve"> based on common keys and how they relate to each other:</w:t>
+      </w:r>
+    </w:p>
+    <w:p>
+      <w:pPr>
+        <w:spacing w:line="276" w:lineRule="auto"/>
+        <w:rPr>
+          <w:lang w:bidi="fa-IR"/>
+        </w:rPr>
+      </w:pPr>
+    </w:p>
+    <w:p>
+      <w:pPr>
+        <w:spacing w:line="276" w:lineRule="auto"/>
+        <w:rPr>
+          <w:lang w:bidi="fa-IR"/>
+        </w:rPr>
+      </w:pPr>
+      <w:r>
+        <w:rPr>
+          <w:lang w:bidi="fa-IR"/>
+        </w:rPr>
+        <w:t>### **1. Merging `</w:t>
+      </w:r>
+      <w:proofErr w:type="spellStart"/>
+      <w:r>
+        <w:rPr>
+          <w:lang w:bidi="fa-IR"/>
+        </w:rPr>
+        <w:t>df_race_results</w:t>
+      </w:r>
+      <w:proofErr w:type="spellEnd"/>
+      <w:r>
+        <w:rPr>
+          <w:lang w:bidi="fa-IR"/>
+        </w:rPr>
+        <w:t>` with `</w:t>
+      </w:r>
+      <w:proofErr w:type="spellStart"/>
+      <w:r>
+        <w:rPr>
+          <w:lang w:bidi="fa-IR"/>
+        </w:rPr>
+        <w:t>df_driver_info</w:t>
+      </w:r>
+      <w:proofErr w:type="spellEnd"/>
+      <w:r>
+        <w:rPr>
+          <w:lang w:bidi="fa-IR"/>
+        </w:rPr>
+        <w:t>` and `</w:t>
+      </w:r>
+      <w:proofErr w:type="spellStart"/>
+      <w:r>
+        <w:rPr>
+          <w:lang w:bidi="fa-IR"/>
+        </w:rPr>
+        <w:t>df_constructor_info</w:t>
+      </w:r>
+      <w:proofErr w:type="spellEnd"/>
+      <w:r>
+        <w:rPr>
+          <w:lang w:bidi="fa-IR"/>
+        </w:rPr>
+        <w:t>`**</w:t>
+      </w:r>
+    </w:p>
+    <w:p>
+      <w:pPr>
+        <w:spacing w:line="276" w:lineRule="auto"/>
+        <w:rPr>
+          <w:lang w:bidi="fa-IR"/>
+        </w:rPr>
+      </w:pPr>
+      <w:r>
+        <w:rPr>
+          <w:lang w:bidi="fa-IR"/>
+        </w:rPr>
+        <w:t>- **Purpose:** Enrich race results with driver and constructor information.</w:t>
+      </w:r>
+    </w:p>
+    <w:p>
+      <w:pPr>
+        <w:spacing w:line="276" w:lineRule="auto"/>
+        <w:rPr>
+          <w:lang w:bidi="fa-IR"/>
+        </w:rPr>
+      </w:pPr>
+      <w:r>
+        <w:rPr>
+          <w:lang w:bidi="fa-IR"/>
+        </w:rPr>
+        <w:t>- **Common Keys:**</w:t>
+      </w:r>
+    </w:p>
+    <w:p>
+      <w:pPr>
+        <w:spacing w:line="276" w:lineRule="auto"/>
+        <w:rPr>
+          <w:lang w:bidi="fa-IR"/>
+        </w:rPr>
+      </w:pPr>
+      <w:r>
+        <w:rPr>
+          <w:lang w:bidi="fa-IR"/>
+        </w:rPr>
+        <w:t xml:space="preserve">  - `</w:t>
       </w:r>
       <w:proofErr w:type="spellStart"/>
       <w:r>
@@ -1160,41 +2001,49 @@
         <w:rPr>
           <w:lang w:bidi="fa-IR"/>
         </w:rPr>
-        <w:t>’]</w:t>
-      </w:r>
-    </w:p>
-    <w:p>
-      <w:pPr>
-        <w:spacing w:line="276" w:lineRule="auto"/>
-        <w:jc w:val="both"/>
-        <w:rPr>
-          <w:lang w:bidi="fa-IR"/>
-        </w:rPr>
-      </w:pPr>
-      <w:r>
-        <w:rPr>
-          <w:lang w:bidi="fa-IR"/>
-        </w:rPr>
-        <w:tab/>
-      </w:r>
-      <w:r>
-        <w:rPr>
-          <w:lang w:bidi="fa-IR"/>
-        </w:rPr>
-        <w:tab/>
-      </w:r>
-      <w:r>
-        <w:rPr>
-          <w:lang w:bidi="fa-IR"/>
-        </w:rPr>
-        <w:tab/>
-      </w:r>
-      <w:r>
-        <w:rPr>
-          <w:lang w:bidi="fa-IR"/>
-        </w:rPr>
-        <w:tab/>
-        <w:t>Constructor[‘</w:t>
+        <w:t>` from `</w:t>
+      </w:r>
+      <w:proofErr w:type="spellStart"/>
+      <w:r>
+        <w:rPr>
+          <w:lang w:bidi="fa-IR"/>
+        </w:rPr>
+        <w:t>df_race_results</w:t>
+      </w:r>
+      <w:proofErr w:type="spellEnd"/>
+      <w:r>
+        <w:rPr>
+          <w:lang w:bidi="fa-IR"/>
+        </w:rPr>
+        <w:t>` and `</w:t>
+      </w:r>
+      <w:proofErr w:type="spellStart"/>
+      <w:r>
+        <w:rPr>
+          <w:lang w:bidi="fa-IR"/>
+        </w:rPr>
+        <w:t>df_driver_info</w:t>
+      </w:r>
+      <w:proofErr w:type="spellEnd"/>
+      <w:r>
+        <w:rPr>
+          <w:lang w:bidi="fa-IR"/>
+        </w:rPr>
+        <w:t>`</w:t>
+      </w:r>
+    </w:p>
+    <w:p>
+      <w:pPr>
+        <w:spacing w:line="276" w:lineRule="auto"/>
+        <w:rPr>
+          <w:lang w:bidi="fa-IR"/>
+        </w:rPr>
+      </w:pPr>
+      <w:r>
+        <w:rPr>
+          <w:lang w:bidi="fa-IR"/>
+        </w:rPr>
+        <w:t xml:space="preserve">  - `</w:t>
       </w:r>
       <w:proofErr w:type="spellStart"/>
       <w:r>
@@ -1208,170 +2057,2180 @@
         <w:rPr>
           <w:lang w:bidi="fa-IR"/>
         </w:rPr>
-        <w:t>’]</w:t>
-      </w:r>
-    </w:p>
-    <w:p>
-      <w:pPr>
-        <w:spacing w:line="276" w:lineRule="auto"/>
-        <w:jc w:val="both"/>
-        <w:rPr>
-          <w:lang w:bidi="fa-IR"/>
-        </w:rPr>
-      </w:pPr>
-      <w:r>
-        <w:rPr>
-          <w:lang w:bidi="fa-IR"/>
-        </w:rPr>
-        <w:tab/>
-      </w:r>
-      <w:r>
-        <w:rPr>
-          <w:lang w:bidi="fa-IR"/>
-        </w:rPr>
-        <w:tab/>
-      </w:r>
-      <w:r>
-        <w:rPr>
-          <w:lang w:bidi="fa-IR"/>
-        </w:rPr>
-        <w:tab/>
-      </w:r>
-      <w:r>
-        <w:rPr>
-          <w:lang w:bidi="fa-IR"/>
-        </w:rPr>
-        <w:tab/>
-        <w:t>Q1</w:t>
-      </w:r>
-    </w:p>
-    <w:p>
-      <w:pPr>
-        <w:spacing w:line="276" w:lineRule="auto"/>
-        <w:jc w:val="both"/>
-        <w:rPr>
-          <w:lang w:bidi="fa-IR"/>
-        </w:rPr>
-      </w:pPr>
-      <w:r>
-        <w:rPr>
-          <w:lang w:bidi="fa-IR"/>
-        </w:rPr>
-        <w:tab/>
-      </w:r>
-      <w:r>
-        <w:rPr>
-          <w:lang w:bidi="fa-IR"/>
-        </w:rPr>
-        <w:tab/>
-      </w:r>
-      <w:r>
-        <w:rPr>
-          <w:lang w:bidi="fa-IR"/>
-        </w:rPr>
-        <w:tab/>
-      </w:r>
-      <w:r>
-        <w:rPr>
-          <w:lang w:bidi="fa-IR"/>
-        </w:rPr>
-        <w:tab/>
-        <w:t>Q2</w:t>
-      </w:r>
-    </w:p>
-    <w:p>
-      <w:pPr>
-        <w:spacing w:line="276" w:lineRule="auto"/>
-        <w:jc w:val="both"/>
-        <w:rPr>
-          <w:lang w:bidi="fa-IR"/>
-        </w:rPr>
-      </w:pPr>
-      <w:r>
-        <w:rPr>
-          <w:lang w:bidi="fa-IR"/>
-        </w:rPr>
-        <w:tab/>
-      </w:r>
-      <w:r>
-        <w:rPr>
-          <w:lang w:bidi="fa-IR"/>
-        </w:rPr>
-        <w:tab/>
-      </w:r>
-      <w:r>
-        <w:rPr>
-          <w:lang w:bidi="fa-IR"/>
-        </w:rPr>
-        <w:tab/>
-      </w:r>
-      <w:r>
-        <w:rPr>
-          <w:lang w:bidi="fa-IR"/>
-        </w:rPr>
-        <w:tab/>
-        <w:t>Q3</w:t>
-      </w:r>
-    </w:p>
-    <w:p>
-      <w:pPr>
-        <w:spacing w:line="276" w:lineRule="auto"/>
-        <w:jc w:val="both"/>
-        <w:rPr>
-          <w:lang w:bidi="fa-IR"/>
-        </w:rPr>
-      </w:pPr>
-    </w:p>
-    <w:p>
-      <w:pPr>
-        <w:spacing w:line="276" w:lineRule="auto"/>
-        <w:jc w:val="both"/>
-        <w:rPr>
-          <w:lang w:bidi="fa-IR"/>
-        </w:rPr>
-      </w:pPr>
-    </w:p>
-    <w:p>
-      <w:pPr>
-        <w:spacing w:line="276" w:lineRule="auto"/>
-        <w:jc w:val="both"/>
-        <w:rPr>
-          <w:lang w:bidi="fa-IR"/>
-        </w:rPr>
-      </w:pPr>
-    </w:p>
-    <w:p>
-      <w:pPr>
-        <w:spacing w:line="276" w:lineRule="auto"/>
-        <w:jc w:val="both"/>
-        <w:rPr>
-          <w:lang w:bidi="fa-IR"/>
-        </w:rPr>
-      </w:pPr>
-    </w:p>
-    <w:p>
-      <w:pPr>
-        <w:spacing w:line="276" w:lineRule="auto"/>
-        <w:jc w:val="both"/>
-        <w:rPr>
-          <w:lang w:bidi="fa-IR"/>
-        </w:rPr>
-      </w:pPr>
-    </w:p>
-    <w:p>
-      <w:pPr>
-        <w:spacing w:line="276" w:lineRule="auto"/>
-        <w:jc w:val="both"/>
-        <w:rPr>
-          <w:lang w:bidi="fa-IR"/>
-        </w:rPr>
-      </w:pPr>
+        <w:t>` from `</w:t>
+      </w:r>
+      <w:proofErr w:type="spellStart"/>
+      <w:r>
+        <w:rPr>
+          <w:lang w:bidi="fa-IR"/>
+        </w:rPr>
+        <w:t>df_race_results</w:t>
+      </w:r>
+      <w:proofErr w:type="spellEnd"/>
+      <w:r>
+        <w:rPr>
+          <w:lang w:bidi="fa-IR"/>
+        </w:rPr>
+        <w:t>` and `</w:t>
+      </w:r>
+      <w:proofErr w:type="spellStart"/>
+      <w:r>
+        <w:rPr>
+          <w:lang w:bidi="fa-IR"/>
+        </w:rPr>
+        <w:t>df_constructor_info</w:t>
+      </w:r>
+      <w:proofErr w:type="spellEnd"/>
+      <w:r>
+        <w:rPr>
+          <w:lang w:bidi="fa-IR"/>
+        </w:rPr>
+        <w:t>`</w:t>
+      </w:r>
+    </w:p>
+    <w:p>
+      <w:pPr>
+        <w:spacing w:line="276" w:lineRule="auto"/>
+        <w:rPr>
+          <w:lang w:bidi="fa-IR"/>
+        </w:rPr>
+      </w:pPr>
+    </w:p>
+    <w:p>
+      <w:pPr>
+        <w:spacing w:line="276" w:lineRule="auto"/>
+        <w:rPr>
+          <w:lang w:bidi="fa-IR"/>
+        </w:rPr>
+      </w:pPr>
+      <w:r>
+        <w:rPr>
+          <w:lang w:bidi="fa-IR"/>
+        </w:rPr>
+        <w:t>**Example Code:**</w:t>
+      </w:r>
+    </w:p>
+    <w:p>
+      <w:pPr>
+        <w:spacing w:line="276" w:lineRule="auto"/>
+        <w:rPr>
+          <w:lang w:bidi="fa-IR"/>
+        </w:rPr>
+      </w:pPr>
+      <w:r>
+        <w:rPr>
+          <w:lang w:bidi="fa-IR"/>
+        </w:rPr>
+        <w:t>```python</w:t>
+      </w:r>
+    </w:p>
+    <w:p>
+      <w:pPr>
+        <w:spacing w:line="276" w:lineRule="auto"/>
+        <w:rPr>
+          <w:lang w:bidi="fa-IR"/>
+        </w:rPr>
+      </w:pPr>
+      <w:r>
+        <w:rPr>
+          <w:lang w:bidi="fa-IR"/>
+        </w:rPr>
+        <w:t># Merging race results with driver information</w:t>
+      </w:r>
+    </w:p>
+    <w:p>
+      <w:pPr>
+        <w:spacing w:line="276" w:lineRule="auto"/>
+        <w:rPr>
+          <w:lang w:bidi="fa-IR"/>
+        </w:rPr>
+      </w:pPr>
+      <w:proofErr w:type="spellStart"/>
+      <w:r>
+        <w:rPr>
+          <w:lang w:bidi="fa-IR"/>
+        </w:rPr>
+        <w:t>df_merged</w:t>
+      </w:r>
+      <w:proofErr w:type="spellEnd"/>
+      <w:r>
+        <w:rPr>
+          <w:lang w:bidi="fa-IR"/>
+        </w:rPr>
+        <w:t xml:space="preserve"> = </w:t>
+      </w:r>
+      <w:proofErr w:type="spellStart"/>
+      <w:r>
+        <w:rPr>
+          <w:lang w:bidi="fa-IR"/>
+        </w:rPr>
+        <w:t>pd.merge</w:t>
+      </w:r>
+      <w:proofErr w:type="spellEnd"/>
+      <w:r>
+        <w:rPr>
+          <w:lang w:bidi="fa-IR"/>
+        </w:rPr>
+        <w:t>(</w:t>
+      </w:r>
+      <w:proofErr w:type="spellStart"/>
+      <w:r>
+        <w:rPr>
+          <w:lang w:bidi="fa-IR"/>
+        </w:rPr>
+        <w:t>df_race_results</w:t>
+      </w:r>
+      <w:proofErr w:type="spellEnd"/>
+      <w:r>
+        <w:rPr>
+          <w:lang w:bidi="fa-IR"/>
+        </w:rPr>
+        <w:t xml:space="preserve">, </w:t>
+      </w:r>
+      <w:proofErr w:type="spellStart"/>
+      <w:r>
+        <w:rPr>
+          <w:lang w:bidi="fa-IR"/>
+        </w:rPr>
+        <w:t>df_driver_info</w:t>
+      </w:r>
+      <w:proofErr w:type="spellEnd"/>
+      <w:r>
+        <w:rPr>
+          <w:lang w:bidi="fa-IR"/>
+        </w:rPr>
+        <w:t>, on='</w:t>
+      </w:r>
+      <w:proofErr w:type="spellStart"/>
+      <w:r>
+        <w:rPr>
+          <w:lang w:bidi="fa-IR"/>
+        </w:rPr>
+        <w:t>driverId</w:t>
+      </w:r>
+      <w:proofErr w:type="spellEnd"/>
+      <w:r>
+        <w:rPr>
+          <w:lang w:bidi="fa-IR"/>
+        </w:rPr>
+        <w:t>', how='left')</w:t>
+      </w:r>
+    </w:p>
+    <w:p>
+      <w:pPr>
+        <w:spacing w:line="276" w:lineRule="auto"/>
+        <w:rPr>
+          <w:lang w:bidi="fa-IR"/>
+        </w:rPr>
+      </w:pPr>
+    </w:p>
+    <w:p>
+      <w:pPr>
+        <w:spacing w:line="276" w:lineRule="auto"/>
+        <w:rPr>
+          <w:lang w:bidi="fa-IR"/>
+        </w:rPr>
+      </w:pPr>
+      <w:r>
+        <w:rPr>
+          <w:lang w:bidi="fa-IR"/>
+        </w:rPr>
+        <w:t># Merging with constructor information</w:t>
+      </w:r>
+    </w:p>
+    <w:p>
+      <w:pPr>
+        <w:spacing w:line="276" w:lineRule="auto"/>
+        <w:rPr>
+          <w:lang w:bidi="fa-IR"/>
+        </w:rPr>
+      </w:pPr>
+      <w:proofErr w:type="spellStart"/>
+      <w:r>
+        <w:rPr>
+          <w:lang w:bidi="fa-IR"/>
+        </w:rPr>
+        <w:t>df_merged</w:t>
+      </w:r>
+      <w:proofErr w:type="spellEnd"/>
+      <w:r>
+        <w:rPr>
+          <w:lang w:bidi="fa-IR"/>
+        </w:rPr>
+        <w:t xml:space="preserve"> = </w:t>
+      </w:r>
+      <w:proofErr w:type="spellStart"/>
+      <w:r>
+        <w:rPr>
+          <w:lang w:bidi="fa-IR"/>
+        </w:rPr>
+        <w:t>pd.merge</w:t>
+      </w:r>
+      <w:proofErr w:type="spellEnd"/>
+      <w:r>
+        <w:rPr>
+          <w:lang w:bidi="fa-IR"/>
+        </w:rPr>
+        <w:t>(</w:t>
+      </w:r>
+      <w:proofErr w:type="spellStart"/>
+      <w:r>
+        <w:rPr>
+          <w:lang w:bidi="fa-IR"/>
+        </w:rPr>
+        <w:t>df_merged</w:t>
+      </w:r>
+      <w:proofErr w:type="spellEnd"/>
+      <w:r>
+        <w:rPr>
+          <w:lang w:bidi="fa-IR"/>
+        </w:rPr>
+        <w:t xml:space="preserve">, </w:t>
+      </w:r>
+      <w:proofErr w:type="spellStart"/>
+      <w:r>
+        <w:rPr>
+          <w:lang w:bidi="fa-IR"/>
+        </w:rPr>
+        <w:t>df_constructor_info</w:t>
+      </w:r>
+      <w:proofErr w:type="spellEnd"/>
+      <w:r>
+        <w:rPr>
+          <w:lang w:bidi="fa-IR"/>
+        </w:rPr>
+        <w:t>, on='</w:t>
+      </w:r>
+      <w:proofErr w:type="spellStart"/>
+      <w:r>
+        <w:rPr>
+          <w:lang w:bidi="fa-IR"/>
+        </w:rPr>
+        <w:t>constructorId</w:t>
+      </w:r>
+      <w:proofErr w:type="spellEnd"/>
+      <w:r>
+        <w:rPr>
+          <w:lang w:bidi="fa-IR"/>
+        </w:rPr>
+        <w:t>', how='left')</w:t>
+      </w:r>
+    </w:p>
+    <w:p>
+      <w:pPr>
+        <w:spacing w:line="276" w:lineRule="auto"/>
+        <w:rPr>
+          <w:lang w:bidi="fa-IR"/>
+        </w:rPr>
+      </w:pPr>
+    </w:p>
+    <w:p>
+      <w:pPr>
+        <w:spacing w:line="276" w:lineRule="auto"/>
+        <w:rPr>
+          <w:lang w:bidi="fa-IR"/>
+        </w:rPr>
+      </w:pPr>
+      <w:r>
+        <w:rPr>
+          <w:lang w:bidi="fa-IR"/>
+        </w:rPr>
+        <w:t xml:space="preserve"># Saving the final merged </w:t>
+      </w:r>
+      <w:proofErr w:type="spellStart"/>
+      <w:r>
+        <w:rPr>
+          <w:lang w:bidi="fa-IR"/>
+        </w:rPr>
+        <w:t>dataframe</w:t>
+      </w:r>
+      <w:proofErr w:type="spellEnd"/>
+    </w:p>
+    <w:p>
+      <w:pPr>
+        <w:spacing w:line="276" w:lineRule="auto"/>
+        <w:rPr>
+          <w:lang w:bidi="fa-IR"/>
+        </w:rPr>
+      </w:pPr>
+      <w:proofErr w:type="spellStart"/>
+      <w:r>
+        <w:rPr>
+          <w:lang w:bidi="fa-IR"/>
+        </w:rPr>
+        <w:t>df_merged.to_csv</w:t>
+      </w:r>
+      <w:proofErr w:type="spellEnd"/>
+      <w:r>
+        <w:rPr>
+          <w:lang w:bidi="fa-IR"/>
+        </w:rPr>
+        <w:t>('merged_race_results_with_info.csv', index=False)</w:t>
+      </w:r>
+    </w:p>
+    <w:p>
+      <w:pPr>
+        <w:spacing w:line="276" w:lineRule="auto"/>
+        <w:rPr>
+          <w:lang w:bidi="fa-IR"/>
+        </w:rPr>
+      </w:pPr>
+      <w:r>
+        <w:rPr>
+          <w:lang w:bidi="fa-IR"/>
+        </w:rPr>
+        <w:t>```</w:t>
+      </w:r>
+    </w:p>
+    <w:p>
+      <w:pPr>
+        <w:spacing w:line="276" w:lineRule="auto"/>
+        <w:rPr>
+          <w:lang w:bidi="fa-IR"/>
+        </w:rPr>
+      </w:pPr>
+    </w:p>
+    <w:p>
+      <w:pPr>
+        <w:spacing w:line="276" w:lineRule="auto"/>
+        <w:rPr>
+          <w:lang w:bidi="fa-IR"/>
+        </w:rPr>
+      </w:pPr>
+      <w:r>
+        <w:rPr>
+          <w:lang w:bidi="fa-IR"/>
+        </w:rPr>
+        <w:t>### **2. Merging `</w:t>
+      </w:r>
+      <w:proofErr w:type="spellStart"/>
+      <w:r>
+        <w:rPr>
+          <w:lang w:bidi="fa-IR"/>
+        </w:rPr>
+        <w:t>df_quali_results</w:t>
+      </w:r>
+      <w:proofErr w:type="spellEnd"/>
+      <w:r>
+        <w:rPr>
+          <w:lang w:bidi="fa-IR"/>
+        </w:rPr>
+        <w:t>`, `</w:t>
+      </w:r>
+      <w:proofErr w:type="spellStart"/>
+      <w:r>
+        <w:rPr>
+          <w:lang w:bidi="fa-IR"/>
+        </w:rPr>
+        <w:t>df_race_results</w:t>
+      </w:r>
+      <w:proofErr w:type="spellEnd"/>
+      <w:r>
+        <w:rPr>
+          <w:lang w:bidi="fa-IR"/>
+        </w:rPr>
+        <w:t>`, and `</w:t>
+      </w:r>
+      <w:proofErr w:type="spellStart"/>
+      <w:r>
+        <w:rPr>
+          <w:lang w:bidi="fa-IR"/>
+        </w:rPr>
+        <w:t>df_sprint_results</w:t>
+      </w:r>
+      <w:proofErr w:type="spellEnd"/>
+      <w:r>
+        <w:rPr>
+          <w:lang w:bidi="fa-IR"/>
+        </w:rPr>
+        <w:t>`**</w:t>
+      </w:r>
+    </w:p>
+    <w:p>
+      <w:pPr>
+        <w:spacing w:line="276" w:lineRule="auto"/>
+        <w:rPr>
+          <w:lang w:bidi="fa-IR"/>
+        </w:rPr>
+      </w:pPr>
+      <w:r>
+        <w:rPr>
+          <w:lang w:bidi="fa-IR"/>
+        </w:rPr>
+        <w:t>- **Purpose:** Combine race, qualifying, and sprint results for comprehensive performance analysis.</w:t>
+      </w:r>
+    </w:p>
+    <w:p>
+      <w:pPr>
+        <w:spacing w:line="276" w:lineRule="auto"/>
+        <w:rPr>
+          <w:lang w:bidi="fa-IR"/>
+        </w:rPr>
+      </w:pPr>
+      <w:r>
+        <w:rPr>
+          <w:lang w:bidi="fa-IR"/>
+        </w:rPr>
+        <w:t>- **Common Keys:**</w:t>
+      </w:r>
+    </w:p>
+    <w:p>
+      <w:pPr>
+        <w:spacing w:line="276" w:lineRule="auto"/>
+        <w:rPr>
+          <w:lang w:bidi="fa-IR"/>
+        </w:rPr>
+      </w:pPr>
+      <w:r>
+        <w:rPr>
+          <w:lang w:bidi="fa-IR"/>
+        </w:rPr>
+        <w:t xml:space="preserve">  - `season`, `round`, and `</w:t>
+      </w:r>
+      <w:proofErr w:type="spellStart"/>
+      <w:r>
+        <w:rPr>
+          <w:lang w:bidi="fa-IR"/>
+        </w:rPr>
+        <w:t>driverId</w:t>
+      </w:r>
+      <w:proofErr w:type="spellEnd"/>
+      <w:r>
+        <w:rPr>
+          <w:lang w:bidi="fa-IR"/>
+        </w:rPr>
+        <w:t>` are common across these datasets.</w:t>
+      </w:r>
+    </w:p>
+    <w:p>
+      <w:pPr>
+        <w:spacing w:line="276" w:lineRule="auto"/>
+        <w:rPr>
+          <w:lang w:bidi="fa-IR"/>
+        </w:rPr>
+      </w:pPr>
+      <w:r>
+        <w:rPr>
+          <w:lang w:bidi="fa-IR"/>
+        </w:rPr>
+        <w:t xml:space="preserve">  </w:t>
+      </w:r>
+    </w:p>
+    <w:p>
+      <w:pPr>
+        <w:spacing w:line="276" w:lineRule="auto"/>
+        <w:rPr>
+          <w:lang w:bidi="fa-IR"/>
+        </w:rPr>
+      </w:pPr>
+      <w:r>
+        <w:rPr>
+          <w:lang w:bidi="fa-IR"/>
+        </w:rPr>
+        <w:t>**Example Code:**</w:t>
+      </w:r>
+    </w:p>
+    <w:p>
+      <w:pPr>
+        <w:spacing w:line="276" w:lineRule="auto"/>
+        <w:rPr>
+          <w:lang w:bidi="fa-IR"/>
+        </w:rPr>
+      </w:pPr>
+      <w:r>
+        <w:rPr>
+          <w:lang w:bidi="fa-IR"/>
+        </w:rPr>
+        <w:t>```python</w:t>
+      </w:r>
+    </w:p>
+    <w:p>
+      <w:pPr>
+        <w:spacing w:line="276" w:lineRule="auto"/>
+        <w:rPr>
+          <w:lang w:bidi="fa-IR"/>
+        </w:rPr>
+      </w:pPr>
+      <w:r>
+        <w:rPr>
+          <w:lang w:bidi="fa-IR"/>
+        </w:rPr>
+        <w:t># Merge qualifying results with race results</w:t>
+      </w:r>
+    </w:p>
+    <w:p>
+      <w:pPr>
+        <w:spacing w:line="276" w:lineRule="auto"/>
+        <w:rPr>
+          <w:lang w:bidi="fa-IR"/>
+        </w:rPr>
+      </w:pPr>
+      <w:proofErr w:type="spellStart"/>
+      <w:r>
+        <w:rPr>
+          <w:lang w:bidi="fa-IR"/>
+        </w:rPr>
+        <w:t>df_merged</w:t>
+      </w:r>
+      <w:proofErr w:type="spellEnd"/>
+      <w:r>
+        <w:rPr>
+          <w:lang w:bidi="fa-IR"/>
+        </w:rPr>
+        <w:t xml:space="preserve"> = </w:t>
+      </w:r>
+      <w:proofErr w:type="spellStart"/>
+      <w:r>
+        <w:rPr>
+          <w:lang w:bidi="fa-IR"/>
+        </w:rPr>
+        <w:t>pd.merge</w:t>
+      </w:r>
+      <w:proofErr w:type="spellEnd"/>
+      <w:r>
+        <w:rPr>
+          <w:lang w:bidi="fa-IR"/>
+        </w:rPr>
+        <w:t>(</w:t>
+      </w:r>
+      <w:proofErr w:type="spellStart"/>
+      <w:r>
+        <w:rPr>
+          <w:lang w:bidi="fa-IR"/>
+        </w:rPr>
+        <w:t>df_quali_results</w:t>
+      </w:r>
+      <w:proofErr w:type="spellEnd"/>
+      <w:r>
+        <w:rPr>
+          <w:lang w:bidi="fa-IR"/>
+        </w:rPr>
+        <w:t xml:space="preserve">, </w:t>
+      </w:r>
+      <w:proofErr w:type="spellStart"/>
+      <w:r>
+        <w:rPr>
+          <w:lang w:bidi="fa-IR"/>
+        </w:rPr>
+        <w:t>df_race_results</w:t>
+      </w:r>
+      <w:proofErr w:type="spellEnd"/>
+      <w:r>
+        <w:rPr>
+          <w:lang w:bidi="fa-IR"/>
+        </w:rPr>
+        <w:t>, on=['season', 'round', '</w:t>
+      </w:r>
+      <w:proofErr w:type="spellStart"/>
+      <w:r>
+        <w:rPr>
+          <w:lang w:bidi="fa-IR"/>
+        </w:rPr>
+        <w:t>driverId</w:t>
+      </w:r>
+      <w:proofErr w:type="spellEnd"/>
+      <w:r>
+        <w:rPr>
+          <w:lang w:bidi="fa-IR"/>
+        </w:rPr>
+        <w:t>'], how='left')</w:t>
+      </w:r>
+    </w:p>
+    <w:p>
+      <w:pPr>
+        <w:spacing w:line="276" w:lineRule="auto"/>
+        <w:rPr>
+          <w:lang w:bidi="fa-IR"/>
+        </w:rPr>
+      </w:pPr>
+    </w:p>
+    <w:p>
+      <w:pPr>
+        <w:spacing w:line="276" w:lineRule="auto"/>
+        <w:rPr>
+          <w:lang w:bidi="fa-IR"/>
+        </w:rPr>
+      </w:pPr>
+      <w:r>
+        <w:rPr>
+          <w:lang w:bidi="fa-IR"/>
+        </w:rPr>
+        <w:t># Merge sprint results with the combined qualifying and race results</w:t>
+      </w:r>
+    </w:p>
+    <w:p>
+      <w:pPr>
+        <w:spacing w:line="276" w:lineRule="auto"/>
+        <w:rPr>
+          <w:lang w:bidi="fa-IR"/>
+        </w:rPr>
+      </w:pPr>
+      <w:proofErr w:type="spellStart"/>
       <w:r>
         <w:rPr>
           <w:lang w:bidi="fa-IR"/>
         </w:rPr>
         <w:lastRenderedPageBreak/>
-        <w:t>Sprint Qualifying Results</w:t>
+        <w:t>df_merged</w:t>
+      </w:r>
+      <w:proofErr w:type="spellEnd"/>
+      <w:r>
+        <w:rPr>
+          <w:lang w:bidi="fa-IR"/>
+        </w:rPr>
+        <w:t xml:space="preserve"> = </w:t>
+      </w:r>
+      <w:proofErr w:type="spellStart"/>
+      <w:r>
+        <w:rPr>
+          <w:lang w:bidi="fa-IR"/>
+        </w:rPr>
+        <w:t>pd.merge</w:t>
+      </w:r>
+      <w:proofErr w:type="spellEnd"/>
+      <w:r>
+        <w:rPr>
+          <w:lang w:bidi="fa-IR"/>
+        </w:rPr>
+        <w:t>(</w:t>
+      </w:r>
+      <w:proofErr w:type="spellStart"/>
+      <w:r>
+        <w:rPr>
+          <w:lang w:bidi="fa-IR"/>
+        </w:rPr>
+        <w:t>df_merged</w:t>
+      </w:r>
+      <w:proofErr w:type="spellEnd"/>
+      <w:r>
+        <w:rPr>
+          <w:lang w:bidi="fa-IR"/>
+        </w:rPr>
+        <w:t xml:space="preserve">, </w:t>
+      </w:r>
+      <w:proofErr w:type="spellStart"/>
+      <w:r>
+        <w:rPr>
+          <w:lang w:bidi="fa-IR"/>
+        </w:rPr>
+        <w:t>df_sprint_results</w:t>
+      </w:r>
+      <w:proofErr w:type="spellEnd"/>
+      <w:r>
+        <w:rPr>
+          <w:lang w:bidi="fa-IR"/>
+        </w:rPr>
+        <w:t>, on=['season', 'round', '</w:t>
+      </w:r>
+      <w:proofErr w:type="spellStart"/>
+      <w:r>
+        <w:rPr>
+          <w:lang w:bidi="fa-IR"/>
+        </w:rPr>
+        <w:t>driverId</w:t>
+      </w:r>
+      <w:proofErr w:type="spellEnd"/>
+      <w:r>
+        <w:rPr>
+          <w:lang w:bidi="fa-IR"/>
+        </w:rPr>
+        <w:t>'], how='left')</w:t>
+      </w:r>
+    </w:p>
+    <w:p>
+      <w:pPr>
+        <w:spacing w:line="276" w:lineRule="auto"/>
+        <w:rPr>
+          <w:lang w:bidi="fa-IR"/>
+        </w:rPr>
+      </w:pPr>
+    </w:p>
+    <w:p>
+      <w:pPr>
+        <w:spacing w:line="276" w:lineRule="auto"/>
+        <w:rPr>
+          <w:lang w:bidi="fa-IR"/>
+        </w:rPr>
+      </w:pPr>
+      <w:r>
+        <w:rPr>
+          <w:lang w:bidi="fa-IR"/>
+        </w:rPr>
+        <w:t xml:space="preserve"># Saving the final merged </w:t>
+      </w:r>
+      <w:proofErr w:type="spellStart"/>
+      <w:r>
+        <w:rPr>
+          <w:lang w:bidi="fa-IR"/>
+        </w:rPr>
+        <w:t>dataframe</w:t>
+      </w:r>
+      <w:proofErr w:type="spellEnd"/>
+    </w:p>
+    <w:p>
+      <w:pPr>
+        <w:spacing w:line="276" w:lineRule="auto"/>
+        <w:rPr>
+          <w:lang w:bidi="fa-IR"/>
+        </w:rPr>
+      </w:pPr>
+      <w:proofErr w:type="spellStart"/>
+      <w:r>
+        <w:rPr>
+          <w:lang w:bidi="fa-IR"/>
+        </w:rPr>
+        <w:t>df_merged.to_csv</w:t>
+      </w:r>
+      <w:proofErr w:type="spellEnd"/>
+      <w:r>
+        <w:rPr>
+          <w:lang w:bidi="fa-IR"/>
+        </w:rPr>
+        <w:t>('merged_race_quali_sprint_results.csv', index=False)</w:t>
+      </w:r>
+    </w:p>
+    <w:p>
+      <w:pPr>
+        <w:spacing w:line="276" w:lineRule="auto"/>
+        <w:rPr>
+          <w:lang w:bidi="fa-IR"/>
+        </w:rPr>
+      </w:pPr>
+      <w:r>
+        <w:rPr>
+          <w:lang w:bidi="fa-IR"/>
+        </w:rPr>
+        <w:t>```</w:t>
+      </w:r>
+    </w:p>
+    <w:p>
+      <w:pPr>
+        <w:spacing w:line="276" w:lineRule="auto"/>
+        <w:rPr>
+          <w:lang w:bidi="fa-IR"/>
+        </w:rPr>
+      </w:pPr>
+    </w:p>
+    <w:p>
+      <w:pPr>
+        <w:spacing w:line="276" w:lineRule="auto"/>
+        <w:rPr>
+          <w:lang w:bidi="fa-IR"/>
+        </w:rPr>
+      </w:pPr>
+      <w:r>
+        <w:rPr>
+          <w:lang w:bidi="fa-IR"/>
+        </w:rPr>
+        <w:t>### **3. Merging `</w:t>
+      </w:r>
+      <w:proofErr w:type="spellStart"/>
+      <w:r>
+        <w:rPr>
+          <w:lang w:bidi="fa-IR"/>
+        </w:rPr>
+        <w:t>df_race_schedule</w:t>
+      </w:r>
+      <w:proofErr w:type="spellEnd"/>
+      <w:r>
+        <w:rPr>
+          <w:lang w:bidi="fa-IR"/>
+        </w:rPr>
+        <w:t>` with `</w:t>
+      </w:r>
+      <w:proofErr w:type="spellStart"/>
+      <w:r>
+        <w:rPr>
+          <w:lang w:bidi="fa-IR"/>
+        </w:rPr>
+        <w:t>df_circuit_info</w:t>
+      </w:r>
+      <w:proofErr w:type="spellEnd"/>
+      <w:r>
+        <w:rPr>
+          <w:lang w:bidi="fa-IR"/>
+        </w:rPr>
+        <w:t>`**</w:t>
+      </w:r>
+    </w:p>
+    <w:p>
+      <w:pPr>
+        <w:spacing w:line="276" w:lineRule="auto"/>
+        <w:rPr>
+          <w:lang w:bidi="fa-IR"/>
+        </w:rPr>
+      </w:pPr>
+      <w:r>
+        <w:rPr>
+          <w:lang w:bidi="fa-IR"/>
+        </w:rPr>
+        <w:t>- **Purpose:** Add circuit information to the race schedule to analyze race performance by circuit.</w:t>
+      </w:r>
+    </w:p>
+    <w:p>
+      <w:pPr>
+        <w:spacing w:line="276" w:lineRule="auto"/>
+        <w:rPr>
+          <w:lang w:bidi="fa-IR"/>
+        </w:rPr>
+      </w:pPr>
+      <w:r>
+        <w:rPr>
+          <w:lang w:bidi="fa-IR"/>
+        </w:rPr>
+        <w:t>- **Common Keys:**</w:t>
+      </w:r>
+    </w:p>
+    <w:p>
+      <w:pPr>
+        <w:spacing w:line="276" w:lineRule="auto"/>
+        <w:rPr>
+          <w:lang w:bidi="fa-IR"/>
+        </w:rPr>
+      </w:pPr>
+      <w:r>
+        <w:rPr>
+          <w:lang w:bidi="fa-IR"/>
+        </w:rPr>
+        <w:t xml:space="preserve">  - `</w:t>
+      </w:r>
+      <w:proofErr w:type="spellStart"/>
+      <w:r>
+        <w:rPr>
+          <w:lang w:bidi="fa-IR"/>
+        </w:rPr>
+        <w:t>circuitId</w:t>
+      </w:r>
+      <w:proofErr w:type="spellEnd"/>
+      <w:r>
+        <w:rPr>
+          <w:lang w:bidi="fa-IR"/>
+        </w:rPr>
+        <w:t>` is common between `</w:t>
+      </w:r>
+      <w:proofErr w:type="spellStart"/>
+      <w:r>
+        <w:rPr>
+          <w:lang w:bidi="fa-IR"/>
+        </w:rPr>
+        <w:t>df_race_schedule</w:t>
+      </w:r>
+      <w:proofErr w:type="spellEnd"/>
+      <w:r>
+        <w:rPr>
+          <w:lang w:bidi="fa-IR"/>
+        </w:rPr>
+        <w:t>` and `</w:t>
+      </w:r>
+      <w:proofErr w:type="spellStart"/>
+      <w:r>
+        <w:rPr>
+          <w:lang w:bidi="fa-IR"/>
+        </w:rPr>
+        <w:t>df_circuit_info</w:t>
+      </w:r>
+      <w:proofErr w:type="spellEnd"/>
+      <w:r>
+        <w:rPr>
+          <w:lang w:bidi="fa-IR"/>
+        </w:rPr>
+        <w:t>`.</w:t>
+      </w:r>
+    </w:p>
+    <w:p>
+      <w:pPr>
+        <w:spacing w:line="276" w:lineRule="auto"/>
+        <w:rPr>
+          <w:lang w:bidi="fa-IR"/>
+        </w:rPr>
+      </w:pPr>
+      <w:r>
+        <w:rPr>
+          <w:lang w:bidi="fa-IR"/>
+        </w:rPr>
+        <w:t xml:space="preserve">  </w:t>
+      </w:r>
+    </w:p>
+    <w:p>
+      <w:pPr>
+        <w:spacing w:line="276" w:lineRule="auto"/>
+        <w:rPr>
+          <w:lang w:bidi="fa-IR"/>
+        </w:rPr>
+      </w:pPr>
+      <w:r>
+        <w:rPr>
+          <w:lang w:bidi="fa-IR"/>
+        </w:rPr>
+        <w:t>**Example Code:**</w:t>
+      </w:r>
+    </w:p>
+    <w:p>
+      <w:pPr>
+        <w:spacing w:line="276" w:lineRule="auto"/>
+        <w:rPr>
+          <w:lang w:bidi="fa-IR"/>
+        </w:rPr>
+      </w:pPr>
+      <w:r>
+        <w:rPr>
+          <w:lang w:bidi="fa-IR"/>
+        </w:rPr>
+        <w:t>```python</w:t>
+      </w:r>
+    </w:p>
+    <w:p>
+      <w:pPr>
+        <w:spacing w:line="276" w:lineRule="auto"/>
+        <w:rPr>
+          <w:lang w:bidi="fa-IR"/>
+        </w:rPr>
+      </w:pPr>
+      <w:r>
+        <w:rPr>
+          <w:lang w:bidi="fa-IR"/>
+        </w:rPr>
+        <w:t># Merge race schedule with circuit information</w:t>
+      </w:r>
+    </w:p>
+    <w:p>
+      <w:pPr>
+        <w:spacing w:line="276" w:lineRule="auto"/>
+        <w:rPr>
+          <w:lang w:bidi="fa-IR"/>
+        </w:rPr>
+      </w:pPr>
+      <w:proofErr w:type="spellStart"/>
+      <w:r>
+        <w:rPr>
+          <w:lang w:bidi="fa-IR"/>
+        </w:rPr>
+        <w:t>df_merged</w:t>
+      </w:r>
+      <w:proofErr w:type="spellEnd"/>
+      <w:r>
+        <w:rPr>
+          <w:lang w:bidi="fa-IR"/>
+        </w:rPr>
+        <w:t xml:space="preserve"> = </w:t>
+      </w:r>
+      <w:proofErr w:type="spellStart"/>
+      <w:r>
+        <w:rPr>
+          <w:lang w:bidi="fa-IR"/>
+        </w:rPr>
+        <w:t>pd.merge</w:t>
+      </w:r>
+      <w:proofErr w:type="spellEnd"/>
+      <w:r>
+        <w:rPr>
+          <w:lang w:bidi="fa-IR"/>
+        </w:rPr>
+        <w:t>(</w:t>
+      </w:r>
+      <w:proofErr w:type="spellStart"/>
+      <w:r>
+        <w:rPr>
+          <w:lang w:bidi="fa-IR"/>
+        </w:rPr>
+        <w:t>df_race_schedule</w:t>
+      </w:r>
+      <w:proofErr w:type="spellEnd"/>
+      <w:r>
+        <w:rPr>
+          <w:lang w:bidi="fa-IR"/>
+        </w:rPr>
+        <w:t xml:space="preserve">, </w:t>
+      </w:r>
+      <w:proofErr w:type="spellStart"/>
+      <w:r>
+        <w:rPr>
+          <w:lang w:bidi="fa-IR"/>
+        </w:rPr>
+        <w:t>df_circuit_info</w:t>
+      </w:r>
+      <w:proofErr w:type="spellEnd"/>
+      <w:r>
+        <w:rPr>
+          <w:lang w:bidi="fa-IR"/>
+        </w:rPr>
+        <w:t>, on='</w:t>
+      </w:r>
+      <w:proofErr w:type="spellStart"/>
+      <w:r>
+        <w:rPr>
+          <w:lang w:bidi="fa-IR"/>
+        </w:rPr>
+        <w:t>circuitId</w:t>
+      </w:r>
+      <w:proofErr w:type="spellEnd"/>
+      <w:r>
+        <w:rPr>
+          <w:lang w:bidi="fa-IR"/>
+        </w:rPr>
+        <w:t>', how='left')</w:t>
+      </w:r>
+    </w:p>
+    <w:p>
+      <w:pPr>
+        <w:spacing w:line="276" w:lineRule="auto"/>
+        <w:rPr>
+          <w:lang w:bidi="fa-IR"/>
+        </w:rPr>
+      </w:pPr>
+    </w:p>
+    <w:p>
+      <w:pPr>
+        <w:spacing w:line="276" w:lineRule="auto"/>
+        <w:rPr>
+          <w:lang w:bidi="fa-IR"/>
+        </w:rPr>
+      </w:pPr>
+      <w:r>
+        <w:rPr>
+          <w:lang w:bidi="fa-IR"/>
+        </w:rPr>
+        <w:t xml:space="preserve"># Saving the final merged </w:t>
+      </w:r>
+      <w:proofErr w:type="spellStart"/>
+      <w:r>
+        <w:rPr>
+          <w:lang w:bidi="fa-IR"/>
+        </w:rPr>
+        <w:t>dataframe</w:t>
+      </w:r>
+      <w:proofErr w:type="spellEnd"/>
+    </w:p>
+    <w:p>
+      <w:pPr>
+        <w:spacing w:line="276" w:lineRule="auto"/>
+        <w:rPr>
+          <w:lang w:bidi="fa-IR"/>
+        </w:rPr>
+      </w:pPr>
+      <w:proofErr w:type="spellStart"/>
+      <w:r>
+        <w:rPr>
+          <w:lang w:bidi="fa-IR"/>
+        </w:rPr>
+        <w:t>df_merged.to_csv</w:t>
+      </w:r>
+      <w:proofErr w:type="spellEnd"/>
+      <w:r>
+        <w:rPr>
+          <w:lang w:bidi="fa-IR"/>
+        </w:rPr>
+        <w:t>('merged_race_schedule_with_circuits.csv', index=False)</w:t>
+      </w:r>
+    </w:p>
+    <w:p>
+      <w:pPr>
+        <w:spacing w:line="276" w:lineRule="auto"/>
+        <w:rPr>
+          <w:lang w:bidi="fa-IR"/>
+        </w:rPr>
+      </w:pPr>
+      <w:r>
+        <w:rPr>
+          <w:lang w:bidi="fa-IR"/>
+        </w:rPr>
+        <w:t>```</w:t>
+      </w:r>
+    </w:p>
+    <w:p>
+      <w:pPr>
+        <w:spacing w:line="276" w:lineRule="auto"/>
+        <w:rPr>
+          <w:lang w:bidi="fa-IR"/>
+        </w:rPr>
+      </w:pPr>
+    </w:p>
+    <w:p>
+      <w:pPr>
+        <w:spacing w:line="276" w:lineRule="auto"/>
+        <w:rPr>
+          <w:lang w:bidi="fa-IR"/>
+        </w:rPr>
+      </w:pPr>
+      <w:r>
+        <w:rPr>
+          <w:lang w:bidi="fa-IR"/>
+        </w:rPr>
+        <w:t>### **4. Merging `</w:t>
+      </w:r>
+      <w:proofErr w:type="spellStart"/>
+      <w:r>
+        <w:rPr>
+          <w:lang w:bidi="fa-IR"/>
+        </w:rPr>
+        <w:t>df_lap_times</w:t>
+      </w:r>
+      <w:proofErr w:type="spellEnd"/>
+      <w:r>
+        <w:rPr>
+          <w:lang w:bidi="fa-IR"/>
+        </w:rPr>
+        <w:t>` with `</w:t>
+      </w:r>
+      <w:proofErr w:type="spellStart"/>
+      <w:r>
+        <w:rPr>
+          <w:lang w:bidi="fa-IR"/>
+        </w:rPr>
+        <w:t>df_race_results</w:t>
+      </w:r>
+      <w:proofErr w:type="spellEnd"/>
+      <w:r>
+        <w:rPr>
+          <w:lang w:bidi="fa-IR"/>
+        </w:rPr>
+        <w:t>`**</w:t>
+      </w:r>
+    </w:p>
+    <w:p>
+      <w:pPr>
+        <w:spacing w:line="276" w:lineRule="auto"/>
+        <w:rPr>
+          <w:lang w:bidi="fa-IR"/>
+        </w:rPr>
+      </w:pPr>
+      <w:r>
+        <w:rPr>
+          <w:lang w:bidi="fa-IR"/>
+        </w:rPr>
+        <w:t>- **Purpose:** Add lap times to race results for lap-by-lap analysis of drivers.</w:t>
+      </w:r>
+    </w:p>
+    <w:p>
+      <w:pPr>
+        <w:spacing w:line="276" w:lineRule="auto"/>
+        <w:rPr>
+          <w:lang w:bidi="fa-IR"/>
+        </w:rPr>
+      </w:pPr>
+      <w:r>
+        <w:rPr>
+          <w:lang w:bidi="fa-IR"/>
+        </w:rPr>
+        <w:t>- **Common Keys:**</w:t>
+      </w:r>
+    </w:p>
+    <w:p>
+      <w:pPr>
+        <w:spacing w:line="276" w:lineRule="auto"/>
+        <w:rPr>
+          <w:lang w:bidi="fa-IR"/>
+        </w:rPr>
+      </w:pPr>
+      <w:r>
+        <w:rPr>
+          <w:lang w:bidi="fa-IR"/>
+        </w:rPr>
+        <w:t xml:space="preserve">  - `season`, `round`, and `</w:t>
+      </w:r>
+      <w:proofErr w:type="spellStart"/>
+      <w:r>
+        <w:rPr>
+          <w:lang w:bidi="fa-IR"/>
+        </w:rPr>
+        <w:t>driverId</w:t>
+      </w:r>
+      <w:proofErr w:type="spellEnd"/>
+      <w:r>
+        <w:rPr>
+          <w:lang w:bidi="fa-IR"/>
+        </w:rPr>
+        <w:t>` are common across `</w:t>
+      </w:r>
+      <w:proofErr w:type="spellStart"/>
+      <w:r>
+        <w:rPr>
+          <w:lang w:bidi="fa-IR"/>
+        </w:rPr>
+        <w:t>df_lap_times</w:t>
+      </w:r>
+      <w:proofErr w:type="spellEnd"/>
+      <w:r>
+        <w:rPr>
+          <w:lang w:bidi="fa-IR"/>
+        </w:rPr>
+        <w:t>` and `</w:t>
+      </w:r>
+      <w:proofErr w:type="spellStart"/>
+      <w:r>
+        <w:rPr>
+          <w:lang w:bidi="fa-IR"/>
+        </w:rPr>
+        <w:t>df_race_results</w:t>
+      </w:r>
+      <w:proofErr w:type="spellEnd"/>
+      <w:r>
+        <w:rPr>
+          <w:lang w:bidi="fa-IR"/>
+        </w:rPr>
+        <w:t>`.</w:t>
+      </w:r>
+    </w:p>
+    <w:p>
+      <w:pPr>
+        <w:spacing w:line="276" w:lineRule="auto"/>
+        <w:rPr>
+          <w:lang w:bidi="fa-IR"/>
+        </w:rPr>
+      </w:pPr>
+      <w:r>
+        <w:rPr>
+          <w:lang w:bidi="fa-IR"/>
+        </w:rPr>
+        <w:t xml:space="preserve">  </w:t>
+      </w:r>
+    </w:p>
+    <w:p>
+      <w:pPr>
+        <w:spacing w:line="276" w:lineRule="auto"/>
+        <w:rPr>
+          <w:lang w:bidi="fa-IR"/>
+        </w:rPr>
+      </w:pPr>
+      <w:r>
+        <w:rPr>
+          <w:lang w:bidi="fa-IR"/>
+        </w:rPr>
+        <w:t>**Example Code:**</w:t>
+      </w:r>
+    </w:p>
+    <w:p>
+      <w:pPr>
+        <w:spacing w:line="276" w:lineRule="auto"/>
+        <w:rPr>
+          <w:lang w:bidi="fa-IR"/>
+        </w:rPr>
+      </w:pPr>
+      <w:r>
+        <w:rPr>
+          <w:lang w:bidi="fa-IR"/>
+        </w:rPr>
+        <w:t>```python</w:t>
+      </w:r>
+    </w:p>
+    <w:p>
+      <w:pPr>
+        <w:spacing w:line="276" w:lineRule="auto"/>
+        <w:rPr>
+          <w:lang w:bidi="fa-IR"/>
+        </w:rPr>
+      </w:pPr>
+      <w:r>
+        <w:rPr>
+          <w:lang w:bidi="fa-IR"/>
+        </w:rPr>
+        <w:t># Merge lap times with race results</w:t>
+      </w:r>
+    </w:p>
+    <w:p>
+      <w:pPr>
+        <w:spacing w:line="276" w:lineRule="auto"/>
+        <w:rPr>
+          <w:lang w:bidi="fa-IR"/>
+        </w:rPr>
+      </w:pPr>
+      <w:proofErr w:type="spellStart"/>
+      <w:r>
+        <w:rPr>
+          <w:lang w:bidi="fa-IR"/>
+        </w:rPr>
+        <w:t>df_merged</w:t>
+      </w:r>
+      <w:proofErr w:type="spellEnd"/>
+      <w:r>
+        <w:rPr>
+          <w:lang w:bidi="fa-IR"/>
+        </w:rPr>
+        <w:t xml:space="preserve"> = </w:t>
+      </w:r>
+      <w:proofErr w:type="spellStart"/>
+      <w:r>
+        <w:rPr>
+          <w:lang w:bidi="fa-IR"/>
+        </w:rPr>
+        <w:t>pd.merge</w:t>
+      </w:r>
+      <w:proofErr w:type="spellEnd"/>
+      <w:r>
+        <w:rPr>
+          <w:lang w:bidi="fa-IR"/>
+        </w:rPr>
+        <w:t>(</w:t>
+      </w:r>
+      <w:proofErr w:type="spellStart"/>
+      <w:r>
+        <w:rPr>
+          <w:lang w:bidi="fa-IR"/>
+        </w:rPr>
+        <w:t>df_lap_times</w:t>
+      </w:r>
+      <w:proofErr w:type="spellEnd"/>
+      <w:r>
+        <w:rPr>
+          <w:lang w:bidi="fa-IR"/>
+        </w:rPr>
+        <w:t xml:space="preserve">, </w:t>
+      </w:r>
+      <w:proofErr w:type="spellStart"/>
+      <w:r>
+        <w:rPr>
+          <w:lang w:bidi="fa-IR"/>
+        </w:rPr>
+        <w:t>df_race_results</w:t>
+      </w:r>
+      <w:proofErr w:type="spellEnd"/>
+      <w:r>
+        <w:rPr>
+          <w:lang w:bidi="fa-IR"/>
+        </w:rPr>
+        <w:t>, on=['season', 'round', '</w:t>
+      </w:r>
+      <w:proofErr w:type="spellStart"/>
+      <w:r>
+        <w:rPr>
+          <w:lang w:bidi="fa-IR"/>
+        </w:rPr>
+        <w:t>driverId</w:t>
+      </w:r>
+      <w:proofErr w:type="spellEnd"/>
+      <w:r>
+        <w:rPr>
+          <w:lang w:bidi="fa-IR"/>
+        </w:rPr>
+        <w:t>'], how='left')</w:t>
+      </w:r>
+    </w:p>
+    <w:p>
+      <w:pPr>
+        <w:spacing w:line="276" w:lineRule="auto"/>
+        <w:rPr>
+          <w:lang w:bidi="fa-IR"/>
+        </w:rPr>
+      </w:pPr>
+    </w:p>
+    <w:p>
+      <w:pPr>
+        <w:spacing w:line="276" w:lineRule="auto"/>
+        <w:rPr>
+          <w:lang w:bidi="fa-IR"/>
+        </w:rPr>
+      </w:pPr>
+      <w:r>
+        <w:rPr>
+          <w:lang w:bidi="fa-IR"/>
+        </w:rPr>
+        <w:t xml:space="preserve"># Saving the final merged </w:t>
+      </w:r>
+      <w:proofErr w:type="spellStart"/>
+      <w:r>
+        <w:rPr>
+          <w:lang w:bidi="fa-IR"/>
+        </w:rPr>
+        <w:t>dataframe</w:t>
+      </w:r>
+      <w:proofErr w:type="spellEnd"/>
+    </w:p>
+    <w:p>
+      <w:pPr>
+        <w:spacing w:line="276" w:lineRule="auto"/>
+        <w:rPr>
+          <w:lang w:bidi="fa-IR"/>
+        </w:rPr>
+      </w:pPr>
+      <w:proofErr w:type="spellStart"/>
+      <w:r>
+        <w:rPr>
+          <w:lang w:bidi="fa-IR"/>
+        </w:rPr>
+        <w:t>df_merged.to_csv</w:t>
+      </w:r>
+      <w:proofErr w:type="spellEnd"/>
+      <w:r>
+        <w:rPr>
+          <w:lang w:bidi="fa-IR"/>
+        </w:rPr>
+        <w:t>('merged_lap_times_with_race_results.csv', index=False)</w:t>
+      </w:r>
+    </w:p>
+    <w:p>
+      <w:pPr>
+        <w:spacing w:line="276" w:lineRule="auto"/>
+        <w:rPr>
+          <w:lang w:bidi="fa-IR"/>
+        </w:rPr>
+      </w:pPr>
+      <w:r>
+        <w:rPr>
+          <w:lang w:bidi="fa-IR"/>
+        </w:rPr>
+        <w:t>```</w:t>
+      </w:r>
+    </w:p>
+    <w:p>
+      <w:pPr>
+        <w:spacing w:line="276" w:lineRule="auto"/>
+        <w:rPr>
+          <w:lang w:bidi="fa-IR"/>
+        </w:rPr>
+      </w:pPr>
+    </w:p>
+    <w:p>
+      <w:pPr>
+        <w:spacing w:line="276" w:lineRule="auto"/>
+        <w:rPr>
+          <w:lang w:bidi="fa-IR"/>
+        </w:rPr>
+      </w:pPr>
+      <w:r>
+        <w:rPr>
+          <w:lang w:bidi="fa-IR"/>
+        </w:rPr>
+        <w:lastRenderedPageBreak/>
+        <w:t>### **5. Merging `</w:t>
+      </w:r>
+      <w:proofErr w:type="spellStart"/>
+      <w:r>
+        <w:rPr>
+          <w:lang w:bidi="fa-IR"/>
+        </w:rPr>
+        <w:t>df_driver_standings</w:t>
+      </w:r>
+      <w:proofErr w:type="spellEnd"/>
+      <w:r>
+        <w:rPr>
+          <w:lang w:bidi="fa-IR"/>
+        </w:rPr>
+        <w:t>` with `</w:t>
+      </w:r>
+      <w:proofErr w:type="spellStart"/>
+      <w:r>
+        <w:rPr>
+          <w:lang w:bidi="fa-IR"/>
+        </w:rPr>
+        <w:t>df_race_results</w:t>
+      </w:r>
+      <w:proofErr w:type="spellEnd"/>
+      <w:r>
+        <w:rPr>
+          <w:lang w:bidi="fa-IR"/>
+        </w:rPr>
+        <w:t>`**</w:t>
+      </w:r>
+    </w:p>
+    <w:p>
+      <w:pPr>
+        <w:spacing w:line="276" w:lineRule="auto"/>
+        <w:rPr>
+          <w:lang w:bidi="fa-IR"/>
+        </w:rPr>
+      </w:pPr>
+      <w:r>
+        <w:rPr>
+          <w:lang w:bidi="fa-IR"/>
+        </w:rPr>
+        <w:t>- **Purpose:** Analyze driver standings alongside race performance.</w:t>
+      </w:r>
+    </w:p>
+    <w:p>
+      <w:pPr>
+        <w:spacing w:line="276" w:lineRule="auto"/>
+        <w:rPr>
+          <w:lang w:bidi="fa-IR"/>
+        </w:rPr>
+      </w:pPr>
+      <w:r>
+        <w:rPr>
+          <w:lang w:bidi="fa-IR"/>
+        </w:rPr>
+        <w:t>- **Common Keys:**</w:t>
+      </w:r>
+    </w:p>
+    <w:p>
+      <w:pPr>
+        <w:spacing w:line="276" w:lineRule="auto"/>
+        <w:rPr>
+          <w:lang w:bidi="fa-IR"/>
+        </w:rPr>
+      </w:pPr>
+      <w:r>
+        <w:rPr>
+          <w:lang w:bidi="fa-IR"/>
+        </w:rPr>
+        <w:t xml:space="preserve">  - `season` and `</w:t>
+      </w:r>
+      <w:proofErr w:type="spellStart"/>
+      <w:r>
+        <w:rPr>
+          <w:lang w:bidi="fa-IR"/>
+        </w:rPr>
+        <w:t>driverId</w:t>
+      </w:r>
+      <w:proofErr w:type="spellEnd"/>
+      <w:r>
+        <w:rPr>
+          <w:lang w:bidi="fa-IR"/>
+        </w:rPr>
+        <w:t>` are common between these datasets.</w:t>
+      </w:r>
+    </w:p>
+    <w:p>
+      <w:pPr>
+        <w:spacing w:line="276" w:lineRule="auto"/>
+        <w:rPr>
+          <w:lang w:bidi="fa-IR"/>
+        </w:rPr>
+      </w:pPr>
+      <w:r>
+        <w:rPr>
+          <w:lang w:bidi="fa-IR"/>
+        </w:rPr>
+        <w:t xml:space="preserve">  </w:t>
+      </w:r>
+    </w:p>
+    <w:p>
+      <w:pPr>
+        <w:spacing w:line="276" w:lineRule="auto"/>
+        <w:rPr>
+          <w:lang w:bidi="fa-IR"/>
+        </w:rPr>
+      </w:pPr>
+      <w:r>
+        <w:rPr>
+          <w:lang w:bidi="fa-IR"/>
+        </w:rPr>
+        <w:t>**Example Code:**</w:t>
+      </w:r>
+    </w:p>
+    <w:p>
+      <w:pPr>
+        <w:spacing w:line="276" w:lineRule="auto"/>
+        <w:rPr>
+          <w:lang w:bidi="fa-IR"/>
+        </w:rPr>
+      </w:pPr>
+      <w:r>
+        <w:rPr>
+          <w:lang w:bidi="fa-IR"/>
+        </w:rPr>
+        <w:t>```python</w:t>
+      </w:r>
+    </w:p>
+    <w:p>
+      <w:pPr>
+        <w:spacing w:line="276" w:lineRule="auto"/>
+        <w:rPr>
+          <w:lang w:bidi="fa-IR"/>
+        </w:rPr>
+      </w:pPr>
+      <w:r>
+        <w:rPr>
+          <w:lang w:bidi="fa-IR"/>
+        </w:rPr>
+        <w:t># Merge driver standings with race results</w:t>
+      </w:r>
+    </w:p>
+    <w:p>
+      <w:pPr>
+        <w:spacing w:line="276" w:lineRule="auto"/>
+        <w:rPr>
+          <w:lang w:bidi="fa-IR"/>
+        </w:rPr>
+      </w:pPr>
+      <w:proofErr w:type="spellStart"/>
+      <w:r>
+        <w:rPr>
+          <w:lang w:bidi="fa-IR"/>
+        </w:rPr>
+        <w:t>df_merged</w:t>
+      </w:r>
+      <w:proofErr w:type="spellEnd"/>
+      <w:r>
+        <w:rPr>
+          <w:lang w:bidi="fa-IR"/>
+        </w:rPr>
+        <w:t xml:space="preserve"> = </w:t>
+      </w:r>
+      <w:proofErr w:type="spellStart"/>
+      <w:r>
+        <w:rPr>
+          <w:lang w:bidi="fa-IR"/>
+        </w:rPr>
+        <w:t>pd.merge</w:t>
+      </w:r>
+      <w:proofErr w:type="spellEnd"/>
+      <w:r>
+        <w:rPr>
+          <w:lang w:bidi="fa-IR"/>
+        </w:rPr>
+        <w:t>(</w:t>
+      </w:r>
+      <w:proofErr w:type="spellStart"/>
+      <w:r>
+        <w:rPr>
+          <w:lang w:bidi="fa-IR"/>
+        </w:rPr>
+        <w:t>df_driver_standings</w:t>
+      </w:r>
+      <w:proofErr w:type="spellEnd"/>
+      <w:r>
+        <w:rPr>
+          <w:lang w:bidi="fa-IR"/>
+        </w:rPr>
+        <w:t xml:space="preserve">, </w:t>
+      </w:r>
+      <w:proofErr w:type="spellStart"/>
+      <w:r>
+        <w:rPr>
+          <w:lang w:bidi="fa-IR"/>
+        </w:rPr>
+        <w:t>df_race_results</w:t>
+      </w:r>
+      <w:proofErr w:type="spellEnd"/>
+      <w:r>
+        <w:rPr>
+          <w:lang w:bidi="fa-IR"/>
+        </w:rPr>
+        <w:t>, on=['season', '</w:t>
+      </w:r>
+      <w:proofErr w:type="spellStart"/>
+      <w:r>
+        <w:rPr>
+          <w:lang w:bidi="fa-IR"/>
+        </w:rPr>
+        <w:t>driverId</w:t>
+      </w:r>
+      <w:proofErr w:type="spellEnd"/>
+      <w:r>
+        <w:rPr>
+          <w:lang w:bidi="fa-IR"/>
+        </w:rPr>
+        <w:t>'], how='left')</w:t>
+      </w:r>
+    </w:p>
+    <w:p>
+      <w:pPr>
+        <w:spacing w:line="276" w:lineRule="auto"/>
+        <w:rPr>
+          <w:lang w:bidi="fa-IR"/>
+        </w:rPr>
+      </w:pPr>
+    </w:p>
+    <w:p>
+      <w:pPr>
+        <w:spacing w:line="276" w:lineRule="auto"/>
+        <w:rPr>
+          <w:lang w:bidi="fa-IR"/>
+        </w:rPr>
+      </w:pPr>
+      <w:r>
+        <w:rPr>
+          <w:lang w:bidi="fa-IR"/>
+        </w:rPr>
+        <w:t xml:space="preserve"># Saving the final merged </w:t>
+      </w:r>
+      <w:proofErr w:type="spellStart"/>
+      <w:r>
+        <w:rPr>
+          <w:lang w:bidi="fa-IR"/>
+        </w:rPr>
+        <w:t>dataframe</w:t>
+      </w:r>
+      <w:proofErr w:type="spellEnd"/>
+    </w:p>
+    <w:p>
+      <w:pPr>
+        <w:spacing w:line="276" w:lineRule="auto"/>
+        <w:rPr>
+          <w:lang w:bidi="fa-IR"/>
+        </w:rPr>
+      </w:pPr>
+      <w:r>
+        <w:rPr>
+          <w:lang w:bidi="fa-IR"/>
+        </w:rPr>
+        <w:t>df_merged.to_csv('merged_driver_standings_with_race_results.csv', index=False)</w:t>
+      </w:r>
+    </w:p>
+    <w:p>
+      <w:pPr>
+        <w:spacing w:line="276" w:lineRule="auto"/>
+        <w:rPr>
+          <w:lang w:bidi="fa-IR"/>
+        </w:rPr>
+      </w:pPr>
+      <w:r>
+        <w:rPr>
+          <w:lang w:bidi="fa-IR"/>
+        </w:rPr>
+        <w:t>```</w:t>
+      </w:r>
+    </w:p>
+    <w:p>
+      <w:pPr>
+        <w:spacing w:line="276" w:lineRule="auto"/>
+        <w:rPr>
+          <w:lang w:bidi="fa-IR"/>
+        </w:rPr>
+      </w:pPr>
+    </w:p>
+    <w:p>
+      <w:pPr>
+        <w:spacing w:line="276" w:lineRule="auto"/>
+        <w:rPr>
+          <w:lang w:bidi="fa-IR"/>
+        </w:rPr>
+      </w:pPr>
+      <w:r>
+        <w:rPr>
+          <w:lang w:bidi="fa-IR"/>
+        </w:rPr>
+        <w:t>### **6. Merging `</w:t>
+      </w:r>
+      <w:proofErr w:type="spellStart"/>
+      <w:r>
+        <w:rPr>
+          <w:lang w:bidi="fa-IR"/>
+        </w:rPr>
+        <w:t>df_pit_results</w:t>
+      </w:r>
+      <w:proofErr w:type="spellEnd"/>
+      <w:r>
+        <w:rPr>
+          <w:lang w:bidi="fa-IR"/>
+        </w:rPr>
+        <w:t>` with `</w:t>
+      </w:r>
+      <w:proofErr w:type="spellStart"/>
+      <w:r>
+        <w:rPr>
+          <w:lang w:bidi="fa-IR"/>
+        </w:rPr>
+        <w:t>df_race_results</w:t>
+      </w:r>
+      <w:proofErr w:type="spellEnd"/>
+      <w:r>
+        <w:rPr>
+          <w:lang w:bidi="fa-IR"/>
+        </w:rPr>
+        <w:t>`**</w:t>
+      </w:r>
+    </w:p>
+    <w:p>
+      <w:pPr>
+        <w:spacing w:line="276" w:lineRule="auto"/>
+        <w:rPr>
+          <w:lang w:bidi="fa-IR"/>
+        </w:rPr>
+      </w:pPr>
+      <w:r>
+        <w:rPr>
+          <w:lang w:bidi="fa-IR"/>
+        </w:rPr>
+        <w:t xml:space="preserve">- **Purpose:** Add pit </w:t>
+      </w:r>
+      <w:proofErr w:type="gramStart"/>
+      <w:r>
+        <w:rPr>
+          <w:lang w:bidi="fa-IR"/>
+        </w:rPr>
+        <w:t>stop</w:t>
+      </w:r>
+      <w:proofErr w:type="gramEnd"/>
+      <w:r>
+        <w:rPr>
+          <w:lang w:bidi="fa-IR"/>
+        </w:rPr>
+        <w:t xml:space="preserve"> information to race results for pit stop strategy analysis.</w:t>
+      </w:r>
+    </w:p>
+    <w:p>
+      <w:pPr>
+        <w:spacing w:line="276" w:lineRule="auto"/>
+        <w:rPr>
+          <w:lang w:bidi="fa-IR"/>
+        </w:rPr>
+      </w:pPr>
+      <w:r>
+        <w:rPr>
+          <w:lang w:bidi="fa-IR"/>
+        </w:rPr>
+        <w:t>- **Common Keys:**</w:t>
+      </w:r>
+    </w:p>
+    <w:p>
+      <w:pPr>
+        <w:spacing w:line="276" w:lineRule="auto"/>
+        <w:rPr>
+          <w:lang w:bidi="fa-IR"/>
+        </w:rPr>
+      </w:pPr>
+      <w:r>
+        <w:rPr>
+          <w:lang w:bidi="fa-IR"/>
+        </w:rPr>
+        <w:t xml:space="preserve">  - `season`, `round`, and `</w:t>
+      </w:r>
+      <w:proofErr w:type="spellStart"/>
+      <w:r>
+        <w:rPr>
+          <w:lang w:bidi="fa-IR"/>
+        </w:rPr>
+        <w:t>driverId</w:t>
+      </w:r>
+      <w:proofErr w:type="spellEnd"/>
+      <w:r>
+        <w:rPr>
+          <w:lang w:bidi="fa-IR"/>
+        </w:rPr>
+        <w:t>` are common across these datasets.</w:t>
+      </w:r>
+    </w:p>
+    <w:p>
+      <w:pPr>
+        <w:spacing w:line="276" w:lineRule="auto"/>
+        <w:rPr>
+          <w:lang w:bidi="fa-IR"/>
+        </w:rPr>
+      </w:pPr>
+      <w:r>
+        <w:rPr>
+          <w:lang w:bidi="fa-IR"/>
+        </w:rPr>
+        <w:t xml:space="preserve">  </w:t>
+      </w:r>
+    </w:p>
+    <w:p>
+      <w:pPr>
+        <w:spacing w:line="276" w:lineRule="auto"/>
+        <w:rPr>
+          <w:lang w:bidi="fa-IR"/>
+        </w:rPr>
+      </w:pPr>
+      <w:r>
+        <w:rPr>
+          <w:lang w:bidi="fa-IR"/>
+        </w:rPr>
+        <w:t>**Example Code:**</w:t>
+      </w:r>
+    </w:p>
+    <w:p>
+      <w:pPr>
+        <w:spacing w:line="276" w:lineRule="auto"/>
+        <w:rPr>
+          <w:lang w:bidi="fa-IR"/>
+        </w:rPr>
+      </w:pPr>
+      <w:r>
+        <w:rPr>
+          <w:lang w:bidi="fa-IR"/>
+        </w:rPr>
+        <w:t>```python</w:t>
+      </w:r>
+    </w:p>
+    <w:p>
+      <w:pPr>
+        <w:spacing w:line="276" w:lineRule="auto"/>
+        <w:rPr>
+          <w:lang w:bidi="fa-IR"/>
+        </w:rPr>
+      </w:pPr>
+      <w:r>
+        <w:rPr>
+          <w:lang w:bidi="fa-IR"/>
+        </w:rPr>
+        <w:t xml:space="preserve"># Merge </w:t>
+      </w:r>
+      <w:proofErr w:type="gramStart"/>
+      <w:r>
+        <w:rPr>
+          <w:lang w:bidi="fa-IR"/>
+        </w:rPr>
+        <w:t>pit</w:t>
+      </w:r>
+      <w:proofErr w:type="gramEnd"/>
+      <w:r>
+        <w:rPr>
+          <w:lang w:bidi="fa-IR"/>
+        </w:rPr>
+        <w:t xml:space="preserve"> stop results with race results</w:t>
+      </w:r>
+    </w:p>
+    <w:p>
+      <w:pPr>
+        <w:spacing w:line="276" w:lineRule="auto"/>
+        <w:rPr>
+          <w:lang w:bidi="fa-IR"/>
+        </w:rPr>
+      </w:pPr>
+      <w:proofErr w:type="spellStart"/>
+      <w:r>
+        <w:rPr>
+          <w:lang w:bidi="fa-IR"/>
+        </w:rPr>
+        <w:t>df_merged</w:t>
+      </w:r>
+      <w:proofErr w:type="spellEnd"/>
+      <w:r>
+        <w:rPr>
+          <w:lang w:bidi="fa-IR"/>
+        </w:rPr>
+        <w:t xml:space="preserve"> = </w:t>
+      </w:r>
+      <w:proofErr w:type="spellStart"/>
+      <w:r>
+        <w:rPr>
+          <w:lang w:bidi="fa-IR"/>
+        </w:rPr>
+        <w:t>pd.merge</w:t>
+      </w:r>
+      <w:proofErr w:type="spellEnd"/>
+      <w:r>
+        <w:rPr>
+          <w:lang w:bidi="fa-IR"/>
+        </w:rPr>
+        <w:t>(</w:t>
+      </w:r>
+      <w:proofErr w:type="spellStart"/>
+      <w:r>
+        <w:rPr>
+          <w:lang w:bidi="fa-IR"/>
+        </w:rPr>
+        <w:t>df_pit_results</w:t>
+      </w:r>
+      <w:proofErr w:type="spellEnd"/>
+      <w:r>
+        <w:rPr>
+          <w:lang w:bidi="fa-IR"/>
+        </w:rPr>
+        <w:t xml:space="preserve">, </w:t>
+      </w:r>
+      <w:proofErr w:type="spellStart"/>
+      <w:r>
+        <w:rPr>
+          <w:lang w:bidi="fa-IR"/>
+        </w:rPr>
+        <w:t>df_race_results</w:t>
+      </w:r>
+      <w:proofErr w:type="spellEnd"/>
+      <w:r>
+        <w:rPr>
+          <w:lang w:bidi="fa-IR"/>
+        </w:rPr>
+        <w:t>, on=['season', 'round', '</w:t>
+      </w:r>
+      <w:proofErr w:type="spellStart"/>
+      <w:r>
+        <w:rPr>
+          <w:lang w:bidi="fa-IR"/>
+        </w:rPr>
+        <w:t>driverId</w:t>
+      </w:r>
+      <w:proofErr w:type="spellEnd"/>
+      <w:r>
+        <w:rPr>
+          <w:lang w:bidi="fa-IR"/>
+        </w:rPr>
+        <w:t>'], how='left')</w:t>
+      </w:r>
+    </w:p>
+    <w:p>
+      <w:pPr>
+        <w:spacing w:line="276" w:lineRule="auto"/>
+        <w:rPr>
+          <w:lang w:bidi="fa-IR"/>
+        </w:rPr>
+      </w:pPr>
+    </w:p>
+    <w:p>
+      <w:pPr>
+        <w:spacing w:line="276" w:lineRule="auto"/>
+        <w:rPr>
+          <w:lang w:bidi="fa-IR"/>
+        </w:rPr>
+      </w:pPr>
+      <w:r>
+        <w:rPr>
+          <w:lang w:bidi="fa-IR"/>
+        </w:rPr>
+        <w:t xml:space="preserve"># Saving the final merged </w:t>
+      </w:r>
+      <w:proofErr w:type="spellStart"/>
+      <w:r>
+        <w:rPr>
+          <w:lang w:bidi="fa-IR"/>
+        </w:rPr>
+        <w:t>dataframe</w:t>
+      </w:r>
+      <w:proofErr w:type="spellEnd"/>
+    </w:p>
+    <w:p>
+      <w:pPr>
+        <w:spacing w:line="276" w:lineRule="auto"/>
+        <w:rPr>
+          <w:lang w:bidi="fa-IR"/>
+        </w:rPr>
+      </w:pPr>
+      <w:proofErr w:type="spellStart"/>
+      <w:r>
+        <w:rPr>
+          <w:lang w:bidi="fa-IR"/>
+        </w:rPr>
+        <w:t>df_merged.to_csv</w:t>
+      </w:r>
+      <w:proofErr w:type="spellEnd"/>
+      <w:r>
+        <w:rPr>
+          <w:lang w:bidi="fa-IR"/>
+        </w:rPr>
+        <w:t>('merged_pit_stops_with_race_results.csv', index=False)</w:t>
+      </w:r>
+    </w:p>
+    <w:p>
+      <w:pPr>
+        <w:spacing w:line="276" w:lineRule="auto"/>
+        <w:rPr>
+          <w:lang w:bidi="fa-IR"/>
+        </w:rPr>
+      </w:pPr>
+      <w:r>
+        <w:rPr>
+          <w:lang w:bidi="fa-IR"/>
+        </w:rPr>
+        <w:t>```</w:t>
+      </w:r>
+    </w:p>
+    <w:p>
+      <w:pPr>
+        <w:spacing w:line="276" w:lineRule="auto"/>
+        <w:rPr>
+          <w:lang w:bidi="fa-IR"/>
+        </w:rPr>
+      </w:pPr>
+    </w:p>
+    <w:p>
+      <w:pPr>
+        <w:spacing w:line="276" w:lineRule="auto"/>
+        <w:rPr>
+          <w:lang w:bidi="fa-IR"/>
+        </w:rPr>
+      </w:pPr>
+      <w:r>
+        <w:rPr>
+          <w:lang w:bidi="fa-IR"/>
+        </w:rPr>
+        <w:t>### **General Strategy:**</w:t>
+      </w:r>
+    </w:p>
+    <w:p>
+      <w:pPr>
+        <w:spacing w:line="276" w:lineRule="auto"/>
+        <w:rPr>
+          <w:lang w:bidi="fa-IR"/>
+        </w:rPr>
+      </w:pPr>
+      <w:r>
+        <w:rPr>
+          <w:lang w:bidi="fa-IR"/>
+        </w:rPr>
+        <w:t xml:space="preserve">- **Left Joins (`how='left'`)**: I recommend using `left` joins because it ensures that you keep all records from the main </w:t>
+      </w:r>
+      <w:proofErr w:type="spellStart"/>
+      <w:r>
+        <w:rPr>
+          <w:lang w:bidi="fa-IR"/>
+        </w:rPr>
+        <w:t>DataFrame</w:t>
+      </w:r>
+      <w:proofErr w:type="spellEnd"/>
+      <w:r>
+        <w:rPr>
+          <w:lang w:bidi="fa-IR"/>
+        </w:rPr>
+        <w:t xml:space="preserve"> (e.g., race results) even if there isn’t a matching record in the other </w:t>
+      </w:r>
+      <w:proofErr w:type="spellStart"/>
+      <w:r>
+        <w:rPr>
+          <w:lang w:bidi="fa-IR"/>
+        </w:rPr>
+        <w:t>DataFrame</w:t>
+      </w:r>
+      <w:proofErr w:type="spellEnd"/>
+      <w:r>
+        <w:rPr>
+          <w:lang w:bidi="fa-IR"/>
+        </w:rPr>
+        <w:t xml:space="preserve"> (e.g., driver info or lap times). This prevents loss of data when there are missing matches.</w:t>
+      </w:r>
+    </w:p>
+    <w:p>
+      <w:pPr>
+        <w:spacing w:line="276" w:lineRule="auto"/>
+        <w:rPr>
+          <w:lang w:bidi="fa-IR"/>
+        </w:rPr>
+      </w:pPr>
+      <w:r>
+        <w:rPr>
+          <w:lang w:bidi="fa-IR"/>
+        </w:rPr>
+        <w:t>- **Unique Identifiers**: Always ensure that the columns you use to merge (like `</w:t>
+      </w:r>
+      <w:proofErr w:type="spellStart"/>
+      <w:r>
+        <w:rPr>
+          <w:lang w:bidi="fa-IR"/>
+        </w:rPr>
+        <w:t>driverId</w:t>
+      </w:r>
+      <w:proofErr w:type="spellEnd"/>
+      <w:r>
+        <w:rPr>
+          <w:lang w:bidi="fa-IR"/>
+        </w:rPr>
+        <w:t>`, `season`, `round`, `</w:t>
+      </w:r>
+      <w:proofErr w:type="spellStart"/>
+      <w:r>
+        <w:rPr>
+          <w:lang w:bidi="fa-IR"/>
+        </w:rPr>
+        <w:t>circuitId</w:t>
+      </w:r>
+      <w:proofErr w:type="spellEnd"/>
+      <w:r>
+        <w:rPr>
+          <w:lang w:bidi="fa-IR"/>
+        </w:rPr>
+        <w:t>`, etc.) are correct and unique to avoid issues with duplicate or missing data.</w:t>
+      </w:r>
+    </w:p>
+    <w:p>
+      <w:pPr>
+        <w:spacing w:line="276" w:lineRule="auto"/>
+        <w:rPr>
+          <w:lang w:bidi="fa-IR"/>
+        </w:rPr>
+      </w:pPr>
+    </w:p>
+    <w:p>
+      <w:pPr>
+        <w:spacing w:line="276" w:lineRule="auto"/>
+        <w:jc w:val="both"/>
+        <w:rPr>
+          <w:lang w:bidi="fa-IR"/>
+        </w:rPr>
+      </w:pPr>
+      <w:r>
+        <w:rPr>
+          <w:lang w:bidi="fa-IR"/>
+        </w:rPr>
+        <w:t>These merged datasets will provide a richer set of information for analysis and visualization. Let me know if you need help with specific merges or other processing tasks!</w:t>
       </w:r>
     </w:p>
     <w:p>
@@ -1391,6 +4250,1039 @@
     </w:sectPr>
   </w:body>
 </w:document>
+</file>
+
+<file path=word/numbering.xml><?xml version="1.0" encoding="utf-8"?>
+<w:numbering xmlns:wpc="http://schemas.microsoft.com/office/word/2010/wordprocessingCanvas" xmlns:cx="http://schemas.microsoft.com/office/drawing/2014/chartex" xmlns:cx1="http://schemas.microsoft.com/office/drawing/2015/9/8/chartex" xmlns:cx2="http://schemas.microsoft.com/office/drawing/2015/10/21/chartex" xmlns:cx3="http://schemas.microsoft.com/office/drawing/2016/5/9/chartex" xmlns:cx4="http://schemas.microsoft.com/office/drawing/2016/5/10/chartex" xmlns:cx5="http://schemas.microsoft.com/office/drawing/2016/5/11/chartex" xmlns:cx6="http://schemas.microsoft.com/office/drawing/2016/5/12/chartex" xmlns:cx7="http://schemas.microsoft.com/office/drawing/2016/5/13/chartex" xmlns:cx8="http://schemas.microsoft.com/office/drawing/2016/5/14/chartex" xmlns:mc="http://schemas.openxmlformats.org/markup-compatibility/2006" xmlns:aink="http://schemas.microsoft.com/office/drawing/2016/ink" xmlns:am3d="http://schemas.microsoft.com/office/drawing/2017/model3d" xmlns:o="urn:schemas-microsoft-com:office:office" xmlns:oel="http://schemas.microsoft.com/office/2019/extlst" xmlns:r="http://schemas.openxmlformats.org/officeDocument/2006/relationships" xmlns:m="http://schemas.openxmlformats.org/officeDocument/2006/math" xmlns:v="urn:schemas-microsoft-com:vml" xmlns:wp14="http://schemas.microsoft.com/office/word/2010/wordprocessingDrawing" xmlns:wp="http://schemas.openxmlformats.org/drawingml/2006/wordprocessingDrawing" xmlns:w10="urn:schemas-microsoft-com:office:word" xmlns:w="http://schemas.openxmlformats.org/wordprocessingml/2006/main" xmlns:w14="http://schemas.microsoft.com/office/word/2010/wordml" xmlns:w15="http://schemas.microsoft.com/office/word/2012/wordml" xmlns:w16cex="http://schemas.microsoft.com/office/word/2018/wordml/cex" xmlns:w16cid="http://schemas.microsoft.com/office/word/2016/wordml/cid" xmlns:w16="http://schemas.microsoft.com/office/word/2018/wordml" xmlns:w16du="http://schemas.microsoft.com/office/word/2023/wordml/word16du" xmlns:w16sdtdh="http://schemas.microsoft.com/office/word/2020/wordml/sdtdatahash" xmlns:w16se="http://schemas.microsoft.com/office/word/2015/wordml/symex" xmlns:wpg="http://schemas.microsoft.com/office/word/2010/wordprocessingGroup" xmlns:wpi="http://schemas.microsoft.com/office/word/2010/wordprocessingInk" xmlns:wne="http://schemas.microsoft.com/office/word/2006/wordml" xmlns:wps="http://schemas.microsoft.com/office/word/2010/wordprocessingShape" mc:Ignorable="w14 w15 w16se w16cid w16 w16cex w16sdtdh w16du wp14">
+  <w:abstractNum w:abstractNumId="0" w15:restartNumberingAfterBreak="0">
+    <w:nsid w:val="028310D4"/>
+    <w:multiLevelType w:val="multilevel"/>
+    <w:tmpl w:val="8904F41A"/>
+    <w:lvl w:ilvl="0">
+      <w:start w:val="1"/>
+      <w:numFmt w:val="bullet"/>
+      <w:lvlText w:val=""/>
+      <w:lvlJc w:val="left"/>
+      <w:pPr>
+        <w:tabs>
+          <w:tab w:val="num" w:pos="720"/>
+        </w:tabs>
+        <w:ind w:left="720" w:hanging="360"/>
+      </w:pPr>
+      <w:rPr>
+        <w:rFonts w:ascii="Symbol" w:hAnsi="Symbol" w:hint="default"/>
+        <w:sz w:val="20"/>
+      </w:rPr>
+    </w:lvl>
+    <w:lvl w:ilvl="1" w:tentative="1">
+      <w:start w:val="1"/>
+      <w:numFmt w:val="bullet"/>
+      <w:lvlText w:val="o"/>
+      <w:lvlJc w:val="left"/>
+      <w:pPr>
+        <w:tabs>
+          <w:tab w:val="num" w:pos="1440"/>
+        </w:tabs>
+        <w:ind w:left="1440" w:hanging="360"/>
+      </w:pPr>
+      <w:rPr>
+        <w:rFonts w:ascii="Courier New" w:hAnsi="Courier New" w:hint="default"/>
+        <w:sz w:val="20"/>
+      </w:rPr>
+    </w:lvl>
+    <w:lvl w:ilvl="2" w:tentative="1">
+      <w:start w:val="1"/>
+      <w:numFmt w:val="bullet"/>
+      <w:lvlText w:val=""/>
+      <w:lvlJc w:val="left"/>
+      <w:pPr>
+        <w:tabs>
+          <w:tab w:val="num" w:pos="2160"/>
+        </w:tabs>
+        <w:ind w:left="2160" w:hanging="360"/>
+      </w:pPr>
+      <w:rPr>
+        <w:rFonts w:ascii="Wingdings" w:hAnsi="Wingdings" w:hint="default"/>
+        <w:sz w:val="20"/>
+      </w:rPr>
+    </w:lvl>
+    <w:lvl w:ilvl="3" w:tentative="1">
+      <w:start w:val="1"/>
+      <w:numFmt w:val="bullet"/>
+      <w:lvlText w:val=""/>
+      <w:lvlJc w:val="left"/>
+      <w:pPr>
+        <w:tabs>
+          <w:tab w:val="num" w:pos="2880"/>
+        </w:tabs>
+        <w:ind w:left="2880" w:hanging="360"/>
+      </w:pPr>
+      <w:rPr>
+        <w:rFonts w:ascii="Wingdings" w:hAnsi="Wingdings" w:hint="default"/>
+        <w:sz w:val="20"/>
+      </w:rPr>
+    </w:lvl>
+    <w:lvl w:ilvl="4" w:tentative="1">
+      <w:start w:val="1"/>
+      <w:numFmt w:val="bullet"/>
+      <w:lvlText w:val=""/>
+      <w:lvlJc w:val="left"/>
+      <w:pPr>
+        <w:tabs>
+          <w:tab w:val="num" w:pos="3600"/>
+        </w:tabs>
+        <w:ind w:left="3600" w:hanging="360"/>
+      </w:pPr>
+      <w:rPr>
+        <w:rFonts w:ascii="Wingdings" w:hAnsi="Wingdings" w:hint="default"/>
+        <w:sz w:val="20"/>
+      </w:rPr>
+    </w:lvl>
+    <w:lvl w:ilvl="5" w:tentative="1">
+      <w:start w:val="1"/>
+      <w:numFmt w:val="bullet"/>
+      <w:lvlText w:val=""/>
+      <w:lvlJc w:val="left"/>
+      <w:pPr>
+        <w:tabs>
+          <w:tab w:val="num" w:pos="4320"/>
+        </w:tabs>
+        <w:ind w:left="4320" w:hanging="360"/>
+      </w:pPr>
+      <w:rPr>
+        <w:rFonts w:ascii="Wingdings" w:hAnsi="Wingdings" w:hint="default"/>
+        <w:sz w:val="20"/>
+      </w:rPr>
+    </w:lvl>
+    <w:lvl w:ilvl="6" w:tentative="1">
+      <w:start w:val="1"/>
+      <w:numFmt w:val="bullet"/>
+      <w:lvlText w:val=""/>
+      <w:lvlJc w:val="left"/>
+      <w:pPr>
+        <w:tabs>
+          <w:tab w:val="num" w:pos="5040"/>
+        </w:tabs>
+        <w:ind w:left="5040" w:hanging="360"/>
+      </w:pPr>
+      <w:rPr>
+        <w:rFonts w:ascii="Wingdings" w:hAnsi="Wingdings" w:hint="default"/>
+        <w:sz w:val="20"/>
+      </w:rPr>
+    </w:lvl>
+    <w:lvl w:ilvl="7" w:tentative="1">
+      <w:start w:val="1"/>
+      <w:numFmt w:val="bullet"/>
+      <w:lvlText w:val=""/>
+      <w:lvlJc w:val="left"/>
+      <w:pPr>
+        <w:tabs>
+          <w:tab w:val="num" w:pos="5760"/>
+        </w:tabs>
+        <w:ind w:left="5760" w:hanging="360"/>
+      </w:pPr>
+      <w:rPr>
+        <w:rFonts w:ascii="Wingdings" w:hAnsi="Wingdings" w:hint="default"/>
+        <w:sz w:val="20"/>
+      </w:rPr>
+    </w:lvl>
+    <w:lvl w:ilvl="8" w:tentative="1">
+      <w:start w:val="1"/>
+      <w:numFmt w:val="bullet"/>
+      <w:lvlText w:val=""/>
+      <w:lvlJc w:val="left"/>
+      <w:pPr>
+        <w:tabs>
+          <w:tab w:val="num" w:pos="6480"/>
+        </w:tabs>
+        <w:ind w:left="6480" w:hanging="360"/>
+      </w:pPr>
+      <w:rPr>
+        <w:rFonts w:ascii="Wingdings" w:hAnsi="Wingdings" w:hint="default"/>
+        <w:sz w:val="20"/>
+      </w:rPr>
+    </w:lvl>
+  </w:abstractNum>
+  <w:abstractNum w:abstractNumId="1" w15:restartNumberingAfterBreak="0">
+    <w:nsid w:val="05E135E9"/>
+    <w:multiLevelType w:val="multilevel"/>
+    <w:tmpl w:val="B97A24DE"/>
+    <w:lvl w:ilvl="0">
+      <w:start w:val="1"/>
+      <w:numFmt w:val="bullet"/>
+      <w:lvlText w:val=""/>
+      <w:lvlJc w:val="left"/>
+      <w:pPr>
+        <w:tabs>
+          <w:tab w:val="num" w:pos="720"/>
+        </w:tabs>
+        <w:ind w:left="720" w:hanging="360"/>
+      </w:pPr>
+      <w:rPr>
+        <w:rFonts w:ascii="Symbol" w:hAnsi="Symbol" w:hint="default"/>
+        <w:sz w:val="20"/>
+      </w:rPr>
+    </w:lvl>
+    <w:lvl w:ilvl="1" w:tentative="1">
+      <w:start w:val="1"/>
+      <w:numFmt w:val="bullet"/>
+      <w:lvlText w:val="o"/>
+      <w:lvlJc w:val="left"/>
+      <w:pPr>
+        <w:tabs>
+          <w:tab w:val="num" w:pos="1440"/>
+        </w:tabs>
+        <w:ind w:left="1440" w:hanging="360"/>
+      </w:pPr>
+      <w:rPr>
+        <w:rFonts w:ascii="Courier New" w:hAnsi="Courier New" w:hint="default"/>
+        <w:sz w:val="20"/>
+      </w:rPr>
+    </w:lvl>
+    <w:lvl w:ilvl="2" w:tentative="1">
+      <w:start w:val="1"/>
+      <w:numFmt w:val="bullet"/>
+      <w:lvlText w:val=""/>
+      <w:lvlJc w:val="left"/>
+      <w:pPr>
+        <w:tabs>
+          <w:tab w:val="num" w:pos="2160"/>
+        </w:tabs>
+        <w:ind w:left="2160" w:hanging="360"/>
+      </w:pPr>
+      <w:rPr>
+        <w:rFonts w:ascii="Wingdings" w:hAnsi="Wingdings" w:hint="default"/>
+        <w:sz w:val="20"/>
+      </w:rPr>
+    </w:lvl>
+    <w:lvl w:ilvl="3" w:tentative="1">
+      <w:start w:val="1"/>
+      <w:numFmt w:val="bullet"/>
+      <w:lvlText w:val=""/>
+      <w:lvlJc w:val="left"/>
+      <w:pPr>
+        <w:tabs>
+          <w:tab w:val="num" w:pos="2880"/>
+        </w:tabs>
+        <w:ind w:left="2880" w:hanging="360"/>
+      </w:pPr>
+      <w:rPr>
+        <w:rFonts w:ascii="Wingdings" w:hAnsi="Wingdings" w:hint="default"/>
+        <w:sz w:val="20"/>
+      </w:rPr>
+    </w:lvl>
+    <w:lvl w:ilvl="4" w:tentative="1">
+      <w:start w:val="1"/>
+      <w:numFmt w:val="bullet"/>
+      <w:lvlText w:val=""/>
+      <w:lvlJc w:val="left"/>
+      <w:pPr>
+        <w:tabs>
+          <w:tab w:val="num" w:pos="3600"/>
+        </w:tabs>
+        <w:ind w:left="3600" w:hanging="360"/>
+      </w:pPr>
+      <w:rPr>
+        <w:rFonts w:ascii="Wingdings" w:hAnsi="Wingdings" w:hint="default"/>
+        <w:sz w:val="20"/>
+      </w:rPr>
+    </w:lvl>
+    <w:lvl w:ilvl="5" w:tentative="1">
+      <w:start w:val="1"/>
+      <w:numFmt w:val="bullet"/>
+      <w:lvlText w:val=""/>
+      <w:lvlJc w:val="left"/>
+      <w:pPr>
+        <w:tabs>
+          <w:tab w:val="num" w:pos="4320"/>
+        </w:tabs>
+        <w:ind w:left="4320" w:hanging="360"/>
+      </w:pPr>
+      <w:rPr>
+        <w:rFonts w:ascii="Wingdings" w:hAnsi="Wingdings" w:hint="default"/>
+        <w:sz w:val="20"/>
+      </w:rPr>
+    </w:lvl>
+    <w:lvl w:ilvl="6" w:tentative="1">
+      <w:start w:val="1"/>
+      <w:numFmt w:val="bullet"/>
+      <w:lvlText w:val=""/>
+      <w:lvlJc w:val="left"/>
+      <w:pPr>
+        <w:tabs>
+          <w:tab w:val="num" w:pos="5040"/>
+        </w:tabs>
+        <w:ind w:left="5040" w:hanging="360"/>
+      </w:pPr>
+      <w:rPr>
+        <w:rFonts w:ascii="Wingdings" w:hAnsi="Wingdings" w:hint="default"/>
+        <w:sz w:val="20"/>
+      </w:rPr>
+    </w:lvl>
+    <w:lvl w:ilvl="7" w:tentative="1">
+      <w:start w:val="1"/>
+      <w:numFmt w:val="bullet"/>
+      <w:lvlText w:val=""/>
+      <w:lvlJc w:val="left"/>
+      <w:pPr>
+        <w:tabs>
+          <w:tab w:val="num" w:pos="5760"/>
+        </w:tabs>
+        <w:ind w:left="5760" w:hanging="360"/>
+      </w:pPr>
+      <w:rPr>
+        <w:rFonts w:ascii="Wingdings" w:hAnsi="Wingdings" w:hint="default"/>
+        <w:sz w:val="20"/>
+      </w:rPr>
+    </w:lvl>
+    <w:lvl w:ilvl="8" w:tentative="1">
+      <w:start w:val="1"/>
+      <w:numFmt w:val="bullet"/>
+      <w:lvlText w:val=""/>
+      <w:lvlJc w:val="left"/>
+      <w:pPr>
+        <w:tabs>
+          <w:tab w:val="num" w:pos="6480"/>
+        </w:tabs>
+        <w:ind w:left="6480" w:hanging="360"/>
+      </w:pPr>
+      <w:rPr>
+        <w:rFonts w:ascii="Wingdings" w:hAnsi="Wingdings" w:hint="default"/>
+        <w:sz w:val="20"/>
+      </w:rPr>
+    </w:lvl>
+  </w:abstractNum>
+  <w:abstractNum w:abstractNumId="2" w15:restartNumberingAfterBreak="0">
+    <w:nsid w:val="13AE234A"/>
+    <w:multiLevelType w:val="multilevel"/>
+    <w:tmpl w:val="2C1CB390"/>
+    <w:lvl w:ilvl="0">
+      <w:start w:val="1"/>
+      <w:numFmt w:val="decimal"/>
+      <w:lvlText w:val="%1."/>
+      <w:lvlJc w:val="left"/>
+      <w:pPr>
+        <w:tabs>
+          <w:tab w:val="num" w:pos="720"/>
+        </w:tabs>
+        <w:ind w:left="720" w:hanging="360"/>
+      </w:pPr>
+    </w:lvl>
+    <w:lvl w:ilvl="1" w:tentative="1">
+      <w:start w:val="1"/>
+      <w:numFmt w:val="decimal"/>
+      <w:lvlText w:val="%2."/>
+      <w:lvlJc w:val="left"/>
+      <w:pPr>
+        <w:tabs>
+          <w:tab w:val="num" w:pos="1440"/>
+        </w:tabs>
+        <w:ind w:left="1440" w:hanging="360"/>
+      </w:pPr>
+    </w:lvl>
+    <w:lvl w:ilvl="2" w:tentative="1">
+      <w:start w:val="1"/>
+      <w:numFmt w:val="decimal"/>
+      <w:lvlText w:val="%3."/>
+      <w:lvlJc w:val="left"/>
+      <w:pPr>
+        <w:tabs>
+          <w:tab w:val="num" w:pos="2160"/>
+        </w:tabs>
+        <w:ind w:left="2160" w:hanging="360"/>
+      </w:pPr>
+    </w:lvl>
+    <w:lvl w:ilvl="3" w:tentative="1">
+      <w:start w:val="1"/>
+      <w:numFmt w:val="decimal"/>
+      <w:lvlText w:val="%4."/>
+      <w:lvlJc w:val="left"/>
+      <w:pPr>
+        <w:tabs>
+          <w:tab w:val="num" w:pos="2880"/>
+        </w:tabs>
+        <w:ind w:left="2880" w:hanging="360"/>
+      </w:pPr>
+    </w:lvl>
+    <w:lvl w:ilvl="4" w:tentative="1">
+      <w:start w:val="1"/>
+      <w:numFmt w:val="decimal"/>
+      <w:lvlText w:val="%5."/>
+      <w:lvlJc w:val="left"/>
+      <w:pPr>
+        <w:tabs>
+          <w:tab w:val="num" w:pos="3600"/>
+        </w:tabs>
+        <w:ind w:left="3600" w:hanging="360"/>
+      </w:pPr>
+    </w:lvl>
+    <w:lvl w:ilvl="5" w:tentative="1">
+      <w:start w:val="1"/>
+      <w:numFmt w:val="decimal"/>
+      <w:lvlText w:val="%6."/>
+      <w:lvlJc w:val="left"/>
+      <w:pPr>
+        <w:tabs>
+          <w:tab w:val="num" w:pos="4320"/>
+        </w:tabs>
+        <w:ind w:left="4320" w:hanging="360"/>
+      </w:pPr>
+    </w:lvl>
+    <w:lvl w:ilvl="6" w:tentative="1">
+      <w:start w:val="1"/>
+      <w:numFmt w:val="decimal"/>
+      <w:lvlText w:val="%7."/>
+      <w:lvlJc w:val="left"/>
+      <w:pPr>
+        <w:tabs>
+          <w:tab w:val="num" w:pos="5040"/>
+        </w:tabs>
+        <w:ind w:left="5040" w:hanging="360"/>
+      </w:pPr>
+    </w:lvl>
+    <w:lvl w:ilvl="7" w:tentative="1">
+      <w:start w:val="1"/>
+      <w:numFmt w:val="decimal"/>
+      <w:lvlText w:val="%8."/>
+      <w:lvlJc w:val="left"/>
+      <w:pPr>
+        <w:tabs>
+          <w:tab w:val="num" w:pos="5760"/>
+        </w:tabs>
+        <w:ind w:left="5760" w:hanging="360"/>
+      </w:pPr>
+    </w:lvl>
+    <w:lvl w:ilvl="8" w:tentative="1">
+      <w:start w:val="1"/>
+      <w:numFmt w:val="decimal"/>
+      <w:lvlText w:val="%9."/>
+      <w:lvlJc w:val="left"/>
+      <w:pPr>
+        <w:tabs>
+          <w:tab w:val="num" w:pos="6480"/>
+        </w:tabs>
+        <w:ind w:left="6480" w:hanging="360"/>
+      </w:pPr>
+    </w:lvl>
+  </w:abstractNum>
+  <w:abstractNum w:abstractNumId="3" w15:restartNumberingAfterBreak="0">
+    <w:nsid w:val="1C360380"/>
+    <w:multiLevelType w:val="multilevel"/>
+    <w:tmpl w:val="07A240D4"/>
+    <w:lvl w:ilvl="0">
+      <w:start w:val="1"/>
+      <w:numFmt w:val="bullet"/>
+      <w:lvlText w:val=""/>
+      <w:lvlJc w:val="left"/>
+      <w:pPr>
+        <w:tabs>
+          <w:tab w:val="num" w:pos="720"/>
+        </w:tabs>
+        <w:ind w:left="720" w:hanging="360"/>
+      </w:pPr>
+      <w:rPr>
+        <w:rFonts w:ascii="Symbol" w:hAnsi="Symbol" w:hint="default"/>
+        <w:sz w:val="20"/>
+      </w:rPr>
+    </w:lvl>
+    <w:lvl w:ilvl="1" w:tentative="1">
+      <w:start w:val="1"/>
+      <w:numFmt w:val="bullet"/>
+      <w:lvlText w:val="o"/>
+      <w:lvlJc w:val="left"/>
+      <w:pPr>
+        <w:tabs>
+          <w:tab w:val="num" w:pos="1440"/>
+        </w:tabs>
+        <w:ind w:left="1440" w:hanging="360"/>
+      </w:pPr>
+      <w:rPr>
+        <w:rFonts w:ascii="Courier New" w:hAnsi="Courier New" w:hint="default"/>
+        <w:sz w:val="20"/>
+      </w:rPr>
+    </w:lvl>
+    <w:lvl w:ilvl="2" w:tentative="1">
+      <w:start w:val="1"/>
+      <w:numFmt w:val="bullet"/>
+      <w:lvlText w:val=""/>
+      <w:lvlJc w:val="left"/>
+      <w:pPr>
+        <w:tabs>
+          <w:tab w:val="num" w:pos="2160"/>
+        </w:tabs>
+        <w:ind w:left="2160" w:hanging="360"/>
+      </w:pPr>
+      <w:rPr>
+        <w:rFonts w:ascii="Wingdings" w:hAnsi="Wingdings" w:hint="default"/>
+        <w:sz w:val="20"/>
+      </w:rPr>
+    </w:lvl>
+    <w:lvl w:ilvl="3" w:tentative="1">
+      <w:start w:val="1"/>
+      <w:numFmt w:val="bullet"/>
+      <w:lvlText w:val=""/>
+      <w:lvlJc w:val="left"/>
+      <w:pPr>
+        <w:tabs>
+          <w:tab w:val="num" w:pos="2880"/>
+        </w:tabs>
+        <w:ind w:left="2880" w:hanging="360"/>
+      </w:pPr>
+      <w:rPr>
+        <w:rFonts w:ascii="Wingdings" w:hAnsi="Wingdings" w:hint="default"/>
+        <w:sz w:val="20"/>
+      </w:rPr>
+    </w:lvl>
+    <w:lvl w:ilvl="4" w:tentative="1">
+      <w:start w:val="1"/>
+      <w:numFmt w:val="bullet"/>
+      <w:lvlText w:val=""/>
+      <w:lvlJc w:val="left"/>
+      <w:pPr>
+        <w:tabs>
+          <w:tab w:val="num" w:pos="3600"/>
+        </w:tabs>
+        <w:ind w:left="3600" w:hanging="360"/>
+      </w:pPr>
+      <w:rPr>
+        <w:rFonts w:ascii="Wingdings" w:hAnsi="Wingdings" w:hint="default"/>
+        <w:sz w:val="20"/>
+      </w:rPr>
+    </w:lvl>
+    <w:lvl w:ilvl="5" w:tentative="1">
+      <w:start w:val="1"/>
+      <w:numFmt w:val="bullet"/>
+      <w:lvlText w:val=""/>
+      <w:lvlJc w:val="left"/>
+      <w:pPr>
+        <w:tabs>
+          <w:tab w:val="num" w:pos="4320"/>
+        </w:tabs>
+        <w:ind w:left="4320" w:hanging="360"/>
+      </w:pPr>
+      <w:rPr>
+        <w:rFonts w:ascii="Wingdings" w:hAnsi="Wingdings" w:hint="default"/>
+        <w:sz w:val="20"/>
+      </w:rPr>
+    </w:lvl>
+    <w:lvl w:ilvl="6" w:tentative="1">
+      <w:start w:val="1"/>
+      <w:numFmt w:val="bullet"/>
+      <w:lvlText w:val=""/>
+      <w:lvlJc w:val="left"/>
+      <w:pPr>
+        <w:tabs>
+          <w:tab w:val="num" w:pos="5040"/>
+        </w:tabs>
+        <w:ind w:left="5040" w:hanging="360"/>
+      </w:pPr>
+      <w:rPr>
+        <w:rFonts w:ascii="Wingdings" w:hAnsi="Wingdings" w:hint="default"/>
+        <w:sz w:val="20"/>
+      </w:rPr>
+    </w:lvl>
+    <w:lvl w:ilvl="7" w:tentative="1">
+      <w:start w:val="1"/>
+      <w:numFmt w:val="bullet"/>
+      <w:lvlText w:val=""/>
+      <w:lvlJc w:val="left"/>
+      <w:pPr>
+        <w:tabs>
+          <w:tab w:val="num" w:pos="5760"/>
+        </w:tabs>
+        <w:ind w:left="5760" w:hanging="360"/>
+      </w:pPr>
+      <w:rPr>
+        <w:rFonts w:ascii="Wingdings" w:hAnsi="Wingdings" w:hint="default"/>
+        <w:sz w:val="20"/>
+      </w:rPr>
+    </w:lvl>
+    <w:lvl w:ilvl="8" w:tentative="1">
+      <w:start w:val="1"/>
+      <w:numFmt w:val="bullet"/>
+      <w:lvlText w:val=""/>
+      <w:lvlJc w:val="left"/>
+      <w:pPr>
+        <w:tabs>
+          <w:tab w:val="num" w:pos="6480"/>
+        </w:tabs>
+        <w:ind w:left="6480" w:hanging="360"/>
+      </w:pPr>
+      <w:rPr>
+        <w:rFonts w:ascii="Wingdings" w:hAnsi="Wingdings" w:hint="default"/>
+        <w:sz w:val="20"/>
+      </w:rPr>
+    </w:lvl>
+  </w:abstractNum>
+  <w:abstractNum w:abstractNumId="4" w15:restartNumberingAfterBreak="0">
+    <w:nsid w:val="39AE7F2E"/>
+    <w:multiLevelType w:val="multilevel"/>
+    <w:tmpl w:val="D8CA3592"/>
+    <w:lvl w:ilvl="0">
+      <w:start w:val="1"/>
+      <w:numFmt w:val="bullet"/>
+      <w:lvlText w:val=""/>
+      <w:lvlJc w:val="left"/>
+      <w:pPr>
+        <w:tabs>
+          <w:tab w:val="num" w:pos="720"/>
+        </w:tabs>
+        <w:ind w:left="720" w:hanging="360"/>
+      </w:pPr>
+      <w:rPr>
+        <w:rFonts w:ascii="Symbol" w:hAnsi="Symbol" w:hint="default"/>
+        <w:sz w:val="20"/>
+      </w:rPr>
+    </w:lvl>
+    <w:lvl w:ilvl="1" w:tentative="1">
+      <w:start w:val="1"/>
+      <w:numFmt w:val="bullet"/>
+      <w:lvlText w:val="o"/>
+      <w:lvlJc w:val="left"/>
+      <w:pPr>
+        <w:tabs>
+          <w:tab w:val="num" w:pos="1440"/>
+        </w:tabs>
+        <w:ind w:left="1440" w:hanging="360"/>
+      </w:pPr>
+      <w:rPr>
+        <w:rFonts w:ascii="Courier New" w:hAnsi="Courier New" w:hint="default"/>
+        <w:sz w:val="20"/>
+      </w:rPr>
+    </w:lvl>
+    <w:lvl w:ilvl="2" w:tentative="1">
+      <w:start w:val="1"/>
+      <w:numFmt w:val="bullet"/>
+      <w:lvlText w:val=""/>
+      <w:lvlJc w:val="left"/>
+      <w:pPr>
+        <w:tabs>
+          <w:tab w:val="num" w:pos="2160"/>
+        </w:tabs>
+        <w:ind w:left="2160" w:hanging="360"/>
+      </w:pPr>
+      <w:rPr>
+        <w:rFonts w:ascii="Wingdings" w:hAnsi="Wingdings" w:hint="default"/>
+        <w:sz w:val="20"/>
+      </w:rPr>
+    </w:lvl>
+    <w:lvl w:ilvl="3" w:tentative="1">
+      <w:start w:val="1"/>
+      <w:numFmt w:val="bullet"/>
+      <w:lvlText w:val=""/>
+      <w:lvlJc w:val="left"/>
+      <w:pPr>
+        <w:tabs>
+          <w:tab w:val="num" w:pos="2880"/>
+        </w:tabs>
+        <w:ind w:left="2880" w:hanging="360"/>
+      </w:pPr>
+      <w:rPr>
+        <w:rFonts w:ascii="Wingdings" w:hAnsi="Wingdings" w:hint="default"/>
+        <w:sz w:val="20"/>
+      </w:rPr>
+    </w:lvl>
+    <w:lvl w:ilvl="4" w:tentative="1">
+      <w:start w:val="1"/>
+      <w:numFmt w:val="bullet"/>
+      <w:lvlText w:val=""/>
+      <w:lvlJc w:val="left"/>
+      <w:pPr>
+        <w:tabs>
+          <w:tab w:val="num" w:pos="3600"/>
+        </w:tabs>
+        <w:ind w:left="3600" w:hanging="360"/>
+      </w:pPr>
+      <w:rPr>
+        <w:rFonts w:ascii="Wingdings" w:hAnsi="Wingdings" w:hint="default"/>
+        <w:sz w:val="20"/>
+      </w:rPr>
+    </w:lvl>
+    <w:lvl w:ilvl="5" w:tentative="1">
+      <w:start w:val="1"/>
+      <w:numFmt w:val="bullet"/>
+      <w:lvlText w:val=""/>
+      <w:lvlJc w:val="left"/>
+      <w:pPr>
+        <w:tabs>
+          <w:tab w:val="num" w:pos="4320"/>
+        </w:tabs>
+        <w:ind w:left="4320" w:hanging="360"/>
+      </w:pPr>
+      <w:rPr>
+        <w:rFonts w:ascii="Wingdings" w:hAnsi="Wingdings" w:hint="default"/>
+        <w:sz w:val="20"/>
+      </w:rPr>
+    </w:lvl>
+    <w:lvl w:ilvl="6" w:tentative="1">
+      <w:start w:val="1"/>
+      <w:numFmt w:val="bullet"/>
+      <w:lvlText w:val=""/>
+      <w:lvlJc w:val="left"/>
+      <w:pPr>
+        <w:tabs>
+          <w:tab w:val="num" w:pos="5040"/>
+        </w:tabs>
+        <w:ind w:left="5040" w:hanging="360"/>
+      </w:pPr>
+      <w:rPr>
+        <w:rFonts w:ascii="Wingdings" w:hAnsi="Wingdings" w:hint="default"/>
+        <w:sz w:val="20"/>
+      </w:rPr>
+    </w:lvl>
+    <w:lvl w:ilvl="7" w:tentative="1">
+      <w:start w:val="1"/>
+      <w:numFmt w:val="bullet"/>
+      <w:lvlText w:val=""/>
+      <w:lvlJc w:val="left"/>
+      <w:pPr>
+        <w:tabs>
+          <w:tab w:val="num" w:pos="5760"/>
+        </w:tabs>
+        <w:ind w:left="5760" w:hanging="360"/>
+      </w:pPr>
+      <w:rPr>
+        <w:rFonts w:ascii="Wingdings" w:hAnsi="Wingdings" w:hint="default"/>
+        <w:sz w:val="20"/>
+      </w:rPr>
+    </w:lvl>
+    <w:lvl w:ilvl="8" w:tentative="1">
+      <w:start w:val="1"/>
+      <w:numFmt w:val="bullet"/>
+      <w:lvlText w:val=""/>
+      <w:lvlJc w:val="left"/>
+      <w:pPr>
+        <w:tabs>
+          <w:tab w:val="num" w:pos="6480"/>
+        </w:tabs>
+        <w:ind w:left="6480" w:hanging="360"/>
+      </w:pPr>
+      <w:rPr>
+        <w:rFonts w:ascii="Wingdings" w:hAnsi="Wingdings" w:hint="default"/>
+        <w:sz w:val="20"/>
+      </w:rPr>
+    </w:lvl>
+  </w:abstractNum>
+  <w:abstractNum w:abstractNumId="5" w15:restartNumberingAfterBreak="0">
+    <w:nsid w:val="571C234B"/>
+    <w:multiLevelType w:val="multilevel"/>
+    <w:tmpl w:val="50F67820"/>
+    <w:lvl w:ilvl="0">
+      <w:start w:val="1"/>
+      <w:numFmt w:val="bullet"/>
+      <w:lvlText w:val=""/>
+      <w:lvlJc w:val="left"/>
+      <w:pPr>
+        <w:tabs>
+          <w:tab w:val="num" w:pos="720"/>
+        </w:tabs>
+        <w:ind w:left="720" w:hanging="360"/>
+      </w:pPr>
+      <w:rPr>
+        <w:rFonts w:ascii="Symbol" w:hAnsi="Symbol" w:hint="default"/>
+        <w:sz w:val="20"/>
+      </w:rPr>
+    </w:lvl>
+    <w:lvl w:ilvl="1" w:tentative="1">
+      <w:start w:val="1"/>
+      <w:numFmt w:val="bullet"/>
+      <w:lvlText w:val="o"/>
+      <w:lvlJc w:val="left"/>
+      <w:pPr>
+        <w:tabs>
+          <w:tab w:val="num" w:pos="1440"/>
+        </w:tabs>
+        <w:ind w:left="1440" w:hanging="360"/>
+      </w:pPr>
+      <w:rPr>
+        <w:rFonts w:ascii="Courier New" w:hAnsi="Courier New" w:hint="default"/>
+        <w:sz w:val="20"/>
+      </w:rPr>
+    </w:lvl>
+    <w:lvl w:ilvl="2" w:tentative="1">
+      <w:start w:val="1"/>
+      <w:numFmt w:val="bullet"/>
+      <w:lvlText w:val=""/>
+      <w:lvlJc w:val="left"/>
+      <w:pPr>
+        <w:tabs>
+          <w:tab w:val="num" w:pos="2160"/>
+        </w:tabs>
+        <w:ind w:left="2160" w:hanging="360"/>
+      </w:pPr>
+      <w:rPr>
+        <w:rFonts w:ascii="Wingdings" w:hAnsi="Wingdings" w:hint="default"/>
+        <w:sz w:val="20"/>
+      </w:rPr>
+    </w:lvl>
+    <w:lvl w:ilvl="3" w:tentative="1">
+      <w:start w:val="1"/>
+      <w:numFmt w:val="bullet"/>
+      <w:lvlText w:val=""/>
+      <w:lvlJc w:val="left"/>
+      <w:pPr>
+        <w:tabs>
+          <w:tab w:val="num" w:pos="2880"/>
+        </w:tabs>
+        <w:ind w:left="2880" w:hanging="360"/>
+      </w:pPr>
+      <w:rPr>
+        <w:rFonts w:ascii="Wingdings" w:hAnsi="Wingdings" w:hint="default"/>
+        <w:sz w:val="20"/>
+      </w:rPr>
+    </w:lvl>
+    <w:lvl w:ilvl="4" w:tentative="1">
+      <w:start w:val="1"/>
+      <w:numFmt w:val="bullet"/>
+      <w:lvlText w:val=""/>
+      <w:lvlJc w:val="left"/>
+      <w:pPr>
+        <w:tabs>
+          <w:tab w:val="num" w:pos="3600"/>
+        </w:tabs>
+        <w:ind w:left="3600" w:hanging="360"/>
+      </w:pPr>
+      <w:rPr>
+        <w:rFonts w:ascii="Wingdings" w:hAnsi="Wingdings" w:hint="default"/>
+        <w:sz w:val="20"/>
+      </w:rPr>
+    </w:lvl>
+    <w:lvl w:ilvl="5" w:tentative="1">
+      <w:start w:val="1"/>
+      <w:numFmt w:val="bullet"/>
+      <w:lvlText w:val=""/>
+      <w:lvlJc w:val="left"/>
+      <w:pPr>
+        <w:tabs>
+          <w:tab w:val="num" w:pos="4320"/>
+        </w:tabs>
+        <w:ind w:left="4320" w:hanging="360"/>
+      </w:pPr>
+      <w:rPr>
+        <w:rFonts w:ascii="Wingdings" w:hAnsi="Wingdings" w:hint="default"/>
+        <w:sz w:val="20"/>
+      </w:rPr>
+    </w:lvl>
+    <w:lvl w:ilvl="6" w:tentative="1">
+      <w:start w:val="1"/>
+      <w:numFmt w:val="bullet"/>
+      <w:lvlText w:val=""/>
+      <w:lvlJc w:val="left"/>
+      <w:pPr>
+        <w:tabs>
+          <w:tab w:val="num" w:pos="5040"/>
+        </w:tabs>
+        <w:ind w:left="5040" w:hanging="360"/>
+      </w:pPr>
+      <w:rPr>
+        <w:rFonts w:ascii="Wingdings" w:hAnsi="Wingdings" w:hint="default"/>
+        <w:sz w:val="20"/>
+      </w:rPr>
+    </w:lvl>
+    <w:lvl w:ilvl="7" w:tentative="1">
+      <w:start w:val="1"/>
+      <w:numFmt w:val="bullet"/>
+      <w:lvlText w:val=""/>
+      <w:lvlJc w:val="left"/>
+      <w:pPr>
+        <w:tabs>
+          <w:tab w:val="num" w:pos="5760"/>
+        </w:tabs>
+        <w:ind w:left="5760" w:hanging="360"/>
+      </w:pPr>
+      <w:rPr>
+        <w:rFonts w:ascii="Wingdings" w:hAnsi="Wingdings" w:hint="default"/>
+        <w:sz w:val="20"/>
+      </w:rPr>
+    </w:lvl>
+    <w:lvl w:ilvl="8" w:tentative="1">
+      <w:start w:val="1"/>
+      <w:numFmt w:val="bullet"/>
+      <w:lvlText w:val=""/>
+      <w:lvlJc w:val="left"/>
+      <w:pPr>
+        <w:tabs>
+          <w:tab w:val="num" w:pos="6480"/>
+        </w:tabs>
+        <w:ind w:left="6480" w:hanging="360"/>
+      </w:pPr>
+      <w:rPr>
+        <w:rFonts w:ascii="Wingdings" w:hAnsi="Wingdings" w:hint="default"/>
+        <w:sz w:val="20"/>
+      </w:rPr>
+    </w:lvl>
+  </w:abstractNum>
+  <w:abstractNum w:abstractNumId="6" w15:restartNumberingAfterBreak="0">
+    <w:nsid w:val="572C0880"/>
+    <w:multiLevelType w:val="multilevel"/>
+    <w:tmpl w:val="8AA0957C"/>
+    <w:lvl w:ilvl="0">
+      <w:start w:val="1"/>
+      <w:numFmt w:val="bullet"/>
+      <w:lvlText w:val=""/>
+      <w:lvlJc w:val="left"/>
+      <w:pPr>
+        <w:tabs>
+          <w:tab w:val="num" w:pos="720"/>
+        </w:tabs>
+        <w:ind w:left="720" w:hanging="360"/>
+      </w:pPr>
+      <w:rPr>
+        <w:rFonts w:ascii="Symbol" w:hAnsi="Symbol" w:hint="default"/>
+        <w:sz w:val="20"/>
+      </w:rPr>
+    </w:lvl>
+    <w:lvl w:ilvl="1" w:tentative="1">
+      <w:start w:val="1"/>
+      <w:numFmt w:val="bullet"/>
+      <w:lvlText w:val="o"/>
+      <w:lvlJc w:val="left"/>
+      <w:pPr>
+        <w:tabs>
+          <w:tab w:val="num" w:pos="1440"/>
+        </w:tabs>
+        <w:ind w:left="1440" w:hanging="360"/>
+      </w:pPr>
+      <w:rPr>
+        <w:rFonts w:ascii="Courier New" w:hAnsi="Courier New" w:hint="default"/>
+        <w:sz w:val="20"/>
+      </w:rPr>
+    </w:lvl>
+    <w:lvl w:ilvl="2" w:tentative="1">
+      <w:start w:val="1"/>
+      <w:numFmt w:val="bullet"/>
+      <w:lvlText w:val=""/>
+      <w:lvlJc w:val="left"/>
+      <w:pPr>
+        <w:tabs>
+          <w:tab w:val="num" w:pos="2160"/>
+        </w:tabs>
+        <w:ind w:left="2160" w:hanging="360"/>
+      </w:pPr>
+      <w:rPr>
+        <w:rFonts w:ascii="Wingdings" w:hAnsi="Wingdings" w:hint="default"/>
+        <w:sz w:val="20"/>
+      </w:rPr>
+    </w:lvl>
+    <w:lvl w:ilvl="3" w:tentative="1">
+      <w:start w:val="1"/>
+      <w:numFmt w:val="bullet"/>
+      <w:lvlText w:val=""/>
+      <w:lvlJc w:val="left"/>
+      <w:pPr>
+        <w:tabs>
+          <w:tab w:val="num" w:pos="2880"/>
+        </w:tabs>
+        <w:ind w:left="2880" w:hanging="360"/>
+      </w:pPr>
+      <w:rPr>
+        <w:rFonts w:ascii="Wingdings" w:hAnsi="Wingdings" w:hint="default"/>
+        <w:sz w:val="20"/>
+      </w:rPr>
+    </w:lvl>
+    <w:lvl w:ilvl="4" w:tentative="1">
+      <w:start w:val="1"/>
+      <w:numFmt w:val="bullet"/>
+      <w:lvlText w:val=""/>
+      <w:lvlJc w:val="left"/>
+      <w:pPr>
+        <w:tabs>
+          <w:tab w:val="num" w:pos="3600"/>
+        </w:tabs>
+        <w:ind w:left="3600" w:hanging="360"/>
+      </w:pPr>
+      <w:rPr>
+        <w:rFonts w:ascii="Wingdings" w:hAnsi="Wingdings" w:hint="default"/>
+        <w:sz w:val="20"/>
+      </w:rPr>
+    </w:lvl>
+    <w:lvl w:ilvl="5" w:tentative="1">
+      <w:start w:val="1"/>
+      <w:numFmt w:val="bullet"/>
+      <w:lvlText w:val=""/>
+      <w:lvlJc w:val="left"/>
+      <w:pPr>
+        <w:tabs>
+          <w:tab w:val="num" w:pos="4320"/>
+        </w:tabs>
+        <w:ind w:left="4320" w:hanging="360"/>
+      </w:pPr>
+      <w:rPr>
+        <w:rFonts w:ascii="Wingdings" w:hAnsi="Wingdings" w:hint="default"/>
+        <w:sz w:val="20"/>
+      </w:rPr>
+    </w:lvl>
+    <w:lvl w:ilvl="6" w:tentative="1">
+      <w:start w:val="1"/>
+      <w:numFmt w:val="bullet"/>
+      <w:lvlText w:val=""/>
+      <w:lvlJc w:val="left"/>
+      <w:pPr>
+        <w:tabs>
+          <w:tab w:val="num" w:pos="5040"/>
+        </w:tabs>
+        <w:ind w:left="5040" w:hanging="360"/>
+      </w:pPr>
+      <w:rPr>
+        <w:rFonts w:ascii="Wingdings" w:hAnsi="Wingdings" w:hint="default"/>
+        <w:sz w:val="20"/>
+      </w:rPr>
+    </w:lvl>
+    <w:lvl w:ilvl="7" w:tentative="1">
+      <w:start w:val="1"/>
+      <w:numFmt w:val="bullet"/>
+      <w:lvlText w:val=""/>
+      <w:lvlJc w:val="left"/>
+      <w:pPr>
+        <w:tabs>
+          <w:tab w:val="num" w:pos="5760"/>
+        </w:tabs>
+        <w:ind w:left="5760" w:hanging="360"/>
+      </w:pPr>
+      <w:rPr>
+        <w:rFonts w:ascii="Wingdings" w:hAnsi="Wingdings" w:hint="default"/>
+        <w:sz w:val="20"/>
+      </w:rPr>
+    </w:lvl>
+    <w:lvl w:ilvl="8" w:tentative="1">
+      <w:start w:val="1"/>
+      <w:numFmt w:val="bullet"/>
+      <w:lvlText w:val=""/>
+      <w:lvlJc w:val="left"/>
+      <w:pPr>
+        <w:tabs>
+          <w:tab w:val="num" w:pos="6480"/>
+        </w:tabs>
+        <w:ind w:left="6480" w:hanging="360"/>
+      </w:pPr>
+      <w:rPr>
+        <w:rFonts w:ascii="Wingdings" w:hAnsi="Wingdings" w:hint="default"/>
+        <w:sz w:val="20"/>
+      </w:rPr>
+    </w:lvl>
+  </w:abstractNum>
+  <w:num w:numId="1" w16cid:durableId="241305752">
+    <w:abstractNumId w:val="2"/>
+  </w:num>
+  <w:num w:numId="2" w16cid:durableId="1612080796">
+    <w:abstractNumId w:val="1"/>
+  </w:num>
+  <w:num w:numId="3" w16cid:durableId="1376151170">
+    <w:abstractNumId w:val="4"/>
+  </w:num>
+  <w:num w:numId="4" w16cid:durableId="824201205">
+    <w:abstractNumId w:val="6"/>
+  </w:num>
+  <w:num w:numId="5" w16cid:durableId="687486413">
+    <w:abstractNumId w:val="3"/>
+  </w:num>
+  <w:num w:numId="6" w16cid:durableId="85922830">
+    <w:abstractNumId w:val="5"/>
+  </w:num>
+  <w:num w:numId="7" w16cid:durableId="212159165">
+    <w:abstractNumId w:val="0"/>
+  </w:num>
+</w:numbering>
 </file>
 
 <file path=word/styles.xml><?xml version="1.0" encoding="utf-8"?>
@@ -1990,6 +5882,7 @@
   <w:style w:type="character" w:default="1" w:styleId="DefaultParagraphFont">
     <w:name w:val="Default Paragraph Font"/>
     <w:uiPriority w:val="1"/>
+    <w:semiHidden/>
     <w:unhideWhenUsed/>
   </w:style>
   <w:style w:type="table" w:default="1" w:styleId="TableNormal">
@@ -2331,6 +6224,41 @@
       <w:szCs w:val="20"/>
     </w:rPr>
   </w:style>
+  <w:style w:type="character" w:styleId="Hyperlink">
+    <w:name w:val="Hyperlink"/>
+    <w:basedOn w:val="DefaultParagraphFont"/>
+    <w:uiPriority w:val="99"/>
+    <w:unhideWhenUsed/>
+    <w:rsid w:val="00652649"/>
+    <w:rPr>
+      <w:color w:val="467886" w:themeColor="hyperlink"/>
+      <w:u w:val="single"/>
+    </w:rPr>
+  </w:style>
+  <w:style w:type="character" w:styleId="UnresolvedMention">
+    <w:name w:val="Unresolved Mention"/>
+    <w:basedOn w:val="DefaultParagraphFont"/>
+    <w:uiPriority w:val="99"/>
+    <w:semiHidden/>
+    <w:unhideWhenUsed/>
+    <w:rsid w:val="00652649"/>
+    <w:rPr>
+      <w:color w:val="605E5C"/>
+      <w:shd w:val="clear" w:color="auto" w:fill="E1DFDD"/>
+    </w:rPr>
+  </w:style>
+  <w:style w:type="character" w:styleId="FollowedHyperlink">
+    <w:name w:val="FollowedHyperlink"/>
+    <w:basedOn w:val="DefaultParagraphFont"/>
+    <w:uiPriority w:val="99"/>
+    <w:semiHidden/>
+    <w:unhideWhenUsed/>
+    <w:rsid w:val="003E0B23"/>
+    <w:rPr>
+      <w:color w:val="96607D" w:themeColor="followedHyperlink"/>
+      <w:u w:val="single"/>
+    </w:rPr>
+  </w:style>
 </w:styles>
 </file>
 

</xml_diff>